<commit_message>
updated runing DB 3 lab (Connections)
</commit_message>
<xml_diff>
--- a/Організація сховищ та просторів даних/Звіти/DB_3.docx
+++ b/Організація сховищ та просторів даних/Звіти/DB_3.docx
@@ -1,6 +1,6 @@
 
 <file path=word/document.xml><?xml version="1.0" encoding="utf-8"?>
-<w:document xmlns:wpc="http://schemas.microsoft.com/office/word/2010/wordprocessingCanvas" xmlns:mc="http://schemas.openxmlformats.org/markup-compatibility/2006" xmlns:o="urn:schemas-microsoft-com:office:office" xmlns:r="http://schemas.openxmlformats.org/officeDocument/2006/relationships" xmlns:m="http://schemas.openxmlformats.org/officeDocument/2006/math" xmlns:v="urn:schemas-microsoft-com:vml" xmlns:wp14="http://schemas.microsoft.com/office/word/2010/wordprocessingDrawing" xmlns:wp="http://schemas.openxmlformats.org/drawingml/2006/wordprocessingDrawing" xmlns:w10="urn:schemas-microsoft-com:office:word" xmlns:w="http://schemas.openxmlformats.org/wordprocessingml/2006/main" xmlns:w14="http://schemas.microsoft.com/office/word/2010/wordml" xmlns:w15="http://schemas.microsoft.com/office/word/2012/wordml" xmlns:wpg="http://schemas.microsoft.com/office/word/2010/wordprocessingGroup" xmlns:wpi="http://schemas.microsoft.com/office/word/2010/wordprocessingInk" xmlns:wne="http://schemas.microsoft.com/office/word/2006/wordml" xmlns:wps="http://schemas.microsoft.com/office/word/2010/wordprocessingShape" mc:Ignorable="w14 w15 wp14">
+<w:document xmlns:wpc="http://schemas.microsoft.com/office/word/2010/wordprocessingCanvas" xmlns:mc="http://schemas.openxmlformats.org/markup-compatibility/2006" xmlns:o="urn:schemas-microsoft-com:office:office" xmlns:r="http://schemas.openxmlformats.org/officeDocument/2006/relationships" xmlns:m="http://schemas.openxmlformats.org/officeDocument/2006/math" xmlns:v="urn:schemas-microsoft-com:vml" xmlns:wp14="http://schemas.microsoft.com/office/word/2010/wordprocessingDrawing" xmlns:wp="http://schemas.openxmlformats.org/drawingml/2006/wordprocessingDrawing" xmlns:w10="urn:schemas-microsoft-com:office:word" xmlns:w="http://schemas.openxmlformats.org/wordprocessingml/2006/main" xmlns:w14="http://schemas.microsoft.com/office/word/2010/wordml" xmlns:wpg="http://schemas.microsoft.com/office/word/2010/wordprocessingGroup" xmlns:wpi="http://schemas.microsoft.com/office/word/2010/wordprocessingInk" xmlns:wne="http://schemas.microsoft.com/office/word/2006/wordml" xmlns:wps="http://schemas.microsoft.com/office/word/2010/wordprocessingShape" mc:Ignorable="w14 wp14">
   <w:body>
     <w:p>
       <w:pPr>
@@ -87,7 +87,7 @@
       <w:r>
         <w:rPr>
           <w:noProof/>
-          <w:lang w:val="en-US"/>
+          <w:lang w:val="ru-RU" w:eastAsia="ru-RU"/>
         </w:rPr>
         <w:drawing>
           <wp:inline distT="0" distB="0" distL="0" distR="0" wp14:anchorId="68A4B149" wp14:editId="1132230D">
@@ -107,7 +107,7 @@
                     </pic:cNvPicPr>
                   </pic:nvPicPr>
                   <pic:blipFill>
-                    <a:blip r:embed="rId5" cstate="print">
+                    <a:blip r:embed="rId6" cstate="print">
                       <a:extLst>
                         <a:ext uri="{28A0092B-C50C-407E-A947-70E740481C1C}">
                           <a14:useLocalDpi xmlns:a14="http://schemas.microsoft.com/office/drawing/2010/main" val="0"/>
@@ -772,14 +772,12 @@
         <w:rPr>
           <w:b/>
           <w:szCs w:val="28"/>
-          <w:lang w:val="ru-RU"/>
         </w:rPr>
       </w:pPr>
       <w:r>
         <w:rPr>
           <w:b/>
           <w:szCs w:val="28"/>
-          <w:lang w:val="ru-RU"/>
         </w:rPr>
         <w:t>Теоретичні відомості</w:t>
       </w:r>
@@ -787,7 +785,6 @@
         <w:rPr>
           <w:b/>
           <w:szCs w:val="28"/>
-          <w:lang w:val="ru-RU"/>
         </w:rPr>
         <w:t>:</w:t>
       </w:r>
@@ -804,9 +801,77 @@
       <w:r>
         <w:rPr>
           <w:szCs w:val="28"/>
+        </w:rPr>
+        <w:t>Зведення даних (</w:t>
+      </w:r>
+      <w:proofErr w:type="spellStart"/>
+      <w:r>
+        <w:rPr>
+          <w:szCs w:val="28"/>
           <w:lang w:val="ru-RU"/>
         </w:rPr>
-        <w:t xml:space="preserve">Зведення даних (Data Vault) (ЗД) – предметно орієнтована, історична і унікально зв'язана множина нормалізованих таблиць, які підтримують одну або більше функціональних предметних областей. Це – гібридний підхід, що поєднує кращі особливості 3-ої нормальної форми (3НФ) і схеми «зірка».  У лабораторінй роботі № 1 подано ориґінальну 3НФ модель, пристосовану до архітектури сховищ даних. Одна особливо складна проблема очевидна, коли значення часу-дати розміщена в первинному ключ таблиці батька (див рис. 1).  Якщо у таблицю батька додано новий запис, то ця зміна викликає примусове каскадування вниз через всі підлеглі табличні структури. Також, коли новий кортеж вставлений з наявним ключем батька (єдине поле зміни - мітка часу дати), всі кортежі-діти повинні бути переприсвоєні до нового ключа батька. </w:t>
+        <w:t>Data</w:t>
+      </w:r>
+      <w:proofErr w:type="spellEnd"/>
+      <w:r>
+        <w:rPr>
+          <w:szCs w:val="28"/>
+        </w:rPr>
+        <w:t xml:space="preserve"> </w:t>
+      </w:r>
+      <w:proofErr w:type="spellStart"/>
+      <w:r>
+        <w:rPr>
+          <w:szCs w:val="28"/>
+          <w:lang w:val="ru-RU"/>
+        </w:rPr>
+        <w:t>Vault</w:t>
+      </w:r>
+      <w:proofErr w:type="spellEnd"/>
+      <w:r>
+        <w:rPr>
+          <w:szCs w:val="28"/>
+        </w:rPr>
+        <w:t xml:space="preserve">) (ЗД) – предметно орієнтована, історична і унікально зв'язана множина нормалізованих таблиць, які підтримують одну або більше функціональних предметних областей. Це – гібридний підхід, що поєднує кращі особливості 3-ої нормальної форми (3НФ) і схеми «зірка».  </w:t>
+      </w:r>
+      <w:r>
+        <w:rPr>
+          <w:szCs w:val="28"/>
+          <w:lang w:val="ru-RU"/>
+        </w:rPr>
+        <w:t xml:space="preserve">У </w:t>
+      </w:r>
+      <w:proofErr w:type="spellStart"/>
+      <w:r>
+        <w:rPr>
+          <w:szCs w:val="28"/>
+          <w:lang w:val="ru-RU"/>
+        </w:rPr>
+        <w:t>лабораторінй</w:t>
+      </w:r>
+      <w:proofErr w:type="spellEnd"/>
+      <w:r>
+        <w:rPr>
+          <w:szCs w:val="28"/>
+          <w:lang w:val="ru-RU"/>
+        </w:rPr>
+        <w:t xml:space="preserve"> </w:t>
+      </w:r>
+      <w:proofErr w:type="spellStart"/>
+      <w:r>
+        <w:rPr>
+          <w:szCs w:val="28"/>
+          <w:lang w:val="ru-RU"/>
+        </w:rPr>
+        <w:t>роботі</w:t>
+      </w:r>
+      <w:proofErr w:type="spellEnd"/>
+      <w:r>
+        <w:rPr>
+          <w:szCs w:val="28"/>
+          <w:lang w:val="ru-RU"/>
+        </w:rPr>
+        <w:t xml:space="preserve"> № 1 подано ориґінальну 3НФ модель, пристосовану до архітектури сховищ даних. Одна особливо складна проблема очевидна, коли значення часу-дати розміщена в первинному ключ таблиці батька (див рис. 1).  Якщо у таблицю батька додано новий запис, то ця зміна викликає примусове каскадування вниз через всі підлеглі табличні структури. Також, коли новий кортеж вставлений з наявним ключем батька (єдине поле зміни - мітка часу дати), всі кортежі-діти повинні бути переприсвоєні до нового ключа батька. </w:t>
       </w:r>
       <w:r>
         <w:rPr>
@@ -913,110 +978,13 @@
       <w:r>
         <w:rPr>
           <w:noProof/>
-          <w:lang w:val="en-US"/>
+          <w:lang w:val="ru-RU" w:eastAsia="ru-RU"/>
         </w:rPr>
         <w:drawing>
           <wp:inline distT="0" distB="0" distL="0" distR="0" wp14:anchorId="09DF13EC" wp14:editId="3221A498">
             <wp:extent cx="5158740" cy="4338262"/>
             <wp:effectExtent l="0" t="0" r="3810" b="5715"/>
             <wp:docPr id="2" name="Рисунок 2"/>
-            <wp:cNvGraphicFramePr>
-              <a:graphicFrameLocks xmlns:a="http://schemas.openxmlformats.org/drawingml/2006/main" noChangeAspect="1"/>
-            </wp:cNvGraphicFramePr>
-            <a:graphic xmlns:a="http://schemas.openxmlformats.org/drawingml/2006/main">
-              <a:graphicData uri="http://schemas.openxmlformats.org/drawingml/2006/picture">
-                <pic:pic xmlns:pic="http://schemas.openxmlformats.org/drawingml/2006/picture">
-                  <pic:nvPicPr>
-                    <pic:cNvPr id="0" name=""/>
-                    <pic:cNvPicPr/>
-                  </pic:nvPicPr>
-                  <pic:blipFill>
-                    <a:blip r:embed="rId6"/>
-                    <a:stretch>
-                      <a:fillRect/>
-                    </a:stretch>
-                  </pic:blipFill>
-                  <pic:spPr>
-                    <a:xfrm>
-                      <a:off x="0" y="0"/>
-                      <a:ext cx="5162531" cy="4341450"/>
-                    </a:xfrm>
-                    <a:prstGeom prst="rect">
-                      <a:avLst/>
-                    </a:prstGeom>
-                  </pic:spPr>
-                </pic:pic>
-              </a:graphicData>
-            </a:graphic>
-          </wp:inline>
-        </w:drawing>
-      </w:r>
-    </w:p>
-    <w:p>
-      <w:pPr>
-        <w:ind w:firstLine="567"/>
-        <w:jc w:val="center"/>
-        <w:rPr>
-          <w:rFonts w:eastAsia="Times New Roman" w:cs="Times New Roman"/>
-          <w:i/>
-          <w:szCs w:val="21"/>
-          <w:lang w:val="ru-RU" w:eastAsia="ru-RU"/>
-        </w:rPr>
-      </w:pPr>
-      <w:r>
-        <w:rPr>
-          <w:rFonts w:eastAsia="Times New Roman" w:cs="Times New Roman"/>
-          <w:i/>
-          <w:szCs w:val="21"/>
-          <w:lang w:val="ru-RU" w:eastAsia="ru-RU"/>
-        </w:rPr>
-        <w:t xml:space="preserve">Рис. 1. </w:t>
-      </w:r>
-      <w:r>
-        <w:rPr>
-          <w:i/>
-          <w:szCs w:val="28"/>
-          <w:lang w:val="ru-RU"/>
-        </w:rPr>
-        <w:t>С</w:t>
-      </w:r>
-      <w:r>
-        <w:rPr>
-          <w:i/>
-          <w:szCs w:val="28"/>
-        </w:rPr>
-        <w:t>хема сховища даних типу зірка</w:t>
-      </w:r>
-      <w:r>
-        <w:rPr>
-          <w:rFonts w:eastAsia="Times New Roman" w:cs="Times New Roman"/>
-          <w:i/>
-          <w:szCs w:val="21"/>
-          <w:lang w:val="ru-RU" w:eastAsia="ru-RU"/>
-        </w:rPr>
-        <w:t>.</w:t>
-      </w:r>
-    </w:p>
-    <w:p>
-      <w:pPr>
-        <w:spacing w:before="0" w:after="0" w:line="360" w:lineRule="auto"/>
-        <w:ind w:firstLine="567"/>
-        <w:rPr>
-          <w:b/>
-          <w:szCs w:val="28"/>
-          <w:lang w:val="en-US"/>
-        </w:rPr>
-      </w:pPr>
-      <w:r>
-        <w:rPr>
-          <w:noProof/>
-          <w:lang w:val="en-US"/>
-        </w:rPr>
-        <w:drawing>
-          <wp:inline distT="0" distB="0" distL="0" distR="0" wp14:anchorId="47A95350" wp14:editId="1FAC3D58">
-            <wp:extent cx="4709160" cy="4057392"/>
-            <wp:effectExtent l="0" t="0" r="0" b="635"/>
-            <wp:docPr id="1" name="Рисунок 1"/>
             <wp:cNvGraphicFramePr>
               <a:graphicFrameLocks xmlns:a="http://schemas.openxmlformats.org/drawingml/2006/main" noChangeAspect="1"/>
             </wp:cNvGraphicFramePr>
@@ -1036,6 +1004,103 @@
                   <pic:spPr>
                     <a:xfrm>
                       <a:off x="0" y="0"/>
+                      <a:ext cx="5162531" cy="4341450"/>
+                    </a:xfrm>
+                    <a:prstGeom prst="rect">
+                      <a:avLst/>
+                    </a:prstGeom>
+                  </pic:spPr>
+                </pic:pic>
+              </a:graphicData>
+            </a:graphic>
+          </wp:inline>
+        </w:drawing>
+      </w:r>
+    </w:p>
+    <w:p>
+      <w:pPr>
+        <w:ind w:firstLine="567"/>
+        <w:jc w:val="center"/>
+        <w:rPr>
+          <w:rFonts w:eastAsia="Times New Roman" w:cs="Times New Roman"/>
+          <w:i/>
+          <w:szCs w:val="21"/>
+          <w:lang w:val="ru-RU" w:eastAsia="ru-RU"/>
+        </w:rPr>
+      </w:pPr>
+      <w:r>
+        <w:rPr>
+          <w:rFonts w:eastAsia="Times New Roman" w:cs="Times New Roman"/>
+          <w:i/>
+          <w:szCs w:val="21"/>
+          <w:lang w:val="ru-RU" w:eastAsia="ru-RU"/>
+        </w:rPr>
+        <w:t xml:space="preserve">Рис. 1. </w:t>
+      </w:r>
+      <w:r>
+        <w:rPr>
+          <w:i/>
+          <w:szCs w:val="28"/>
+          <w:lang w:val="ru-RU"/>
+        </w:rPr>
+        <w:t>С</w:t>
+      </w:r>
+      <w:r>
+        <w:rPr>
+          <w:i/>
+          <w:szCs w:val="28"/>
+        </w:rPr>
+        <w:t>хема сховища даних типу зірка</w:t>
+      </w:r>
+      <w:r>
+        <w:rPr>
+          <w:rFonts w:eastAsia="Times New Roman" w:cs="Times New Roman"/>
+          <w:i/>
+          <w:szCs w:val="21"/>
+          <w:lang w:val="ru-RU" w:eastAsia="ru-RU"/>
+        </w:rPr>
+        <w:t>.</w:t>
+      </w:r>
+    </w:p>
+    <w:p>
+      <w:pPr>
+        <w:spacing w:before="0" w:after="0" w:line="360" w:lineRule="auto"/>
+        <w:ind w:firstLine="567"/>
+        <w:rPr>
+          <w:b/>
+          <w:szCs w:val="28"/>
+          <w:lang w:val="en-US"/>
+        </w:rPr>
+      </w:pPr>
+      <w:r>
+        <w:rPr>
+          <w:noProof/>
+          <w:lang w:val="ru-RU" w:eastAsia="ru-RU"/>
+        </w:rPr>
+        <w:drawing>
+          <wp:inline distT="0" distB="0" distL="0" distR="0" wp14:anchorId="47A95350" wp14:editId="1FAC3D58">
+            <wp:extent cx="4709160" cy="4057392"/>
+            <wp:effectExtent l="0" t="0" r="0" b="635"/>
+            <wp:docPr id="1" name="Рисунок 1"/>
+            <wp:cNvGraphicFramePr>
+              <a:graphicFrameLocks xmlns:a="http://schemas.openxmlformats.org/drawingml/2006/main" noChangeAspect="1"/>
+            </wp:cNvGraphicFramePr>
+            <a:graphic xmlns:a="http://schemas.openxmlformats.org/drawingml/2006/main">
+              <a:graphicData uri="http://schemas.openxmlformats.org/drawingml/2006/picture">
+                <pic:pic xmlns:pic="http://schemas.openxmlformats.org/drawingml/2006/picture">
+                  <pic:nvPicPr>
+                    <pic:cNvPr id="0" name=""/>
+                    <pic:cNvPicPr/>
+                  </pic:nvPicPr>
+                  <pic:blipFill>
+                    <a:blip r:embed="rId8"/>
+                    <a:stretch>
+                      <a:fillRect/>
+                    </a:stretch>
+                  </pic:blipFill>
+                  <pic:spPr>
+                    <a:xfrm>
+                      <a:off x="0" y="0"/>
                       <a:ext cx="4709560" cy="4057737"/>
                     </a:xfrm>
                     <a:prstGeom prst="rect">
@@ -1123,7 +1188,7 @@
       <w:r>
         <w:rPr>
           <w:noProof/>
-          <w:lang w:val="en-US"/>
+          <w:lang w:val="ru-RU" w:eastAsia="ru-RU"/>
         </w:rPr>
         <w:lastRenderedPageBreak/>
         <w:drawing>
@@ -1131,137 +1196,6 @@
             <wp:extent cx="5267325" cy="4507198"/>
             <wp:effectExtent l="0" t="0" r="0" b="8255"/>
             <wp:docPr id="7" name="Picture 7"/>
-            <wp:cNvGraphicFramePr>
-              <a:graphicFrameLocks xmlns:a="http://schemas.openxmlformats.org/drawingml/2006/main" noChangeAspect="1"/>
-            </wp:cNvGraphicFramePr>
-            <a:graphic xmlns:a="http://schemas.openxmlformats.org/drawingml/2006/main">
-              <a:graphicData uri="http://schemas.openxmlformats.org/drawingml/2006/picture">
-                <pic:pic xmlns:pic="http://schemas.openxmlformats.org/drawingml/2006/picture">
-                  <pic:nvPicPr>
-                    <pic:cNvPr id="1" name=""/>
-                    <pic:cNvPicPr/>
-                  </pic:nvPicPr>
-                  <pic:blipFill>
-                    <a:blip r:embed="rId8"/>
-                    <a:stretch>
-                      <a:fillRect/>
-                    </a:stretch>
-                  </pic:blipFill>
-                  <pic:spPr>
-                    <a:xfrm>
-                      <a:off x="0" y="0"/>
-                      <a:ext cx="5286386" cy="4523508"/>
-                    </a:xfrm>
-                    <a:prstGeom prst="rect">
-                      <a:avLst/>
-                    </a:prstGeom>
-                  </pic:spPr>
-                </pic:pic>
-              </a:graphicData>
-            </a:graphic>
-          </wp:inline>
-        </w:drawing>
-      </w:r>
-    </w:p>
-    <w:p>
-      <w:pPr>
-        <w:ind w:firstLine="567"/>
-        <w:jc w:val="center"/>
-        <w:rPr>
-          <w:rFonts w:eastAsia="Times New Roman" w:cs="Times New Roman"/>
-          <w:i/>
-          <w:szCs w:val="21"/>
-          <w:lang w:val="ru-RU" w:eastAsia="ru-RU"/>
-        </w:rPr>
-      </w:pPr>
-      <w:r>
-        <w:rPr>
-          <w:rFonts w:eastAsia="Times New Roman" w:cs="Times New Roman"/>
-          <w:i/>
-          <w:szCs w:val="21"/>
-          <w:lang w:val="ru-RU" w:eastAsia="ru-RU"/>
-        </w:rPr>
-        <w:t>Рис</w:t>
-      </w:r>
-      <w:r>
-        <w:rPr>
-          <w:rFonts w:eastAsia="Times New Roman" w:cs="Times New Roman"/>
-          <w:i/>
-          <w:szCs w:val="21"/>
-          <w:lang w:val="ru-RU" w:eastAsia="ru-RU"/>
-        </w:rPr>
-        <w:t>. 3</w:t>
-      </w:r>
-      <w:r>
-        <w:rPr>
-          <w:rFonts w:eastAsia="Times New Roman" w:cs="Times New Roman"/>
-          <w:i/>
-          <w:szCs w:val="21"/>
-          <w:lang w:val="ru-RU" w:eastAsia="ru-RU"/>
-        </w:rPr>
-        <w:t xml:space="preserve">. </w:t>
-      </w:r>
-      <w:r>
-        <w:rPr>
-          <w:i/>
-          <w:szCs w:val="28"/>
-          <w:lang w:val="ru-RU"/>
-        </w:rPr>
-        <w:t>С</w:t>
-      </w:r>
-      <w:r>
-        <w:rPr>
-          <w:i/>
-          <w:szCs w:val="28"/>
-        </w:rPr>
-        <w:t>хема сховища даних типу зірка</w:t>
-      </w:r>
-      <w:r>
-        <w:rPr>
-          <w:i/>
-          <w:szCs w:val="28"/>
-          <w:lang w:val="en-US"/>
-        </w:rPr>
-        <w:t xml:space="preserve"> </w:t>
-      </w:r>
-      <w:r>
-        <w:rPr>
-          <w:i/>
-          <w:szCs w:val="28"/>
-        </w:rPr>
-        <w:t>після зведення даних</w:t>
-      </w:r>
-      <w:r>
-        <w:rPr>
-          <w:rFonts w:eastAsia="Times New Roman" w:cs="Times New Roman"/>
-          <w:i/>
-          <w:szCs w:val="21"/>
-          <w:lang w:val="ru-RU" w:eastAsia="ru-RU"/>
-        </w:rPr>
-        <w:t>.</w:t>
-      </w:r>
-    </w:p>
-    <w:p>
-      <w:pPr>
-        <w:spacing w:before="0" w:after="0" w:line="360" w:lineRule="auto"/>
-        <w:ind w:firstLine="567"/>
-        <w:rPr>
-          <w:b/>
-          <w:i/>
-          <w:szCs w:val="28"/>
-          <w:lang w:val="en-US"/>
-        </w:rPr>
-      </w:pPr>
-      <w:r>
-        <w:rPr>
-          <w:noProof/>
-          <w:lang w:val="en-US"/>
-        </w:rPr>
-        <w:drawing>
-          <wp:inline distT="0" distB="0" distL="0" distR="0" wp14:anchorId="76624A77" wp14:editId="20CB62EE">
-            <wp:extent cx="5829300" cy="3894062"/>
-            <wp:effectExtent l="0" t="0" r="0" b="0"/>
-            <wp:docPr id="12" name="Picture 12"/>
             <wp:cNvGraphicFramePr>
               <a:graphicFrameLocks xmlns:a="http://schemas.openxmlformats.org/drawingml/2006/main" noChangeAspect="1"/>
             </wp:cNvGraphicFramePr>
@@ -1281,7 +1215,7 @@
                   <pic:spPr>
                     <a:xfrm>
                       <a:off x="0" y="0"/>
-                      <a:ext cx="5840818" cy="3901756"/>
+                      <a:ext cx="5286386" cy="4523508"/>
                     </a:xfrm>
                     <a:prstGeom prst="rect">
                       <a:avLst/>
@@ -1300,36 +1234,19 @@
         <w:jc w:val="center"/>
         <w:rPr>
           <w:rFonts w:eastAsia="Times New Roman" w:cs="Times New Roman"/>
-          <w:szCs w:val="21"/>
-          <w:lang w:val="ru-RU" w:eastAsia="ru-RU"/>
-        </w:rPr>
-      </w:pPr>
-      <w:r>
-        <w:rPr>
-          <w:rFonts w:eastAsia="Times New Roman" w:cs="Times New Roman"/>
-          <w:i/>
-          <w:szCs w:val="21"/>
-          <w:lang w:val="ru-RU" w:eastAsia="ru-RU"/>
-        </w:rPr>
-        <w:t xml:space="preserve">Рис. </w:t>
-      </w:r>
-      <w:r>
-        <w:rPr>
-          <w:rFonts w:eastAsia="Times New Roman" w:cs="Times New Roman"/>
-          <w:i/>
-          <w:szCs w:val="21"/>
-          <w:lang w:val="ru-RU" w:eastAsia="ru-RU"/>
-        </w:rPr>
-        <w:t>4</w:t>
-      </w:r>
-      <w:r>
-        <w:rPr>
-          <w:rFonts w:eastAsia="Times New Roman" w:cs="Times New Roman"/>
-          <w:i/>
-          <w:szCs w:val="21"/>
-          <w:lang w:val="ru-RU" w:eastAsia="ru-RU"/>
-        </w:rPr>
-        <w:t xml:space="preserve">. </w:t>
+          <w:i/>
+          <w:szCs w:val="21"/>
+          <w:lang w:val="ru-RU" w:eastAsia="ru-RU"/>
+        </w:rPr>
+      </w:pPr>
+      <w:r>
+        <w:rPr>
+          <w:rFonts w:eastAsia="Times New Roman" w:cs="Times New Roman"/>
+          <w:i/>
+          <w:szCs w:val="21"/>
+          <w:lang w:val="ru-RU" w:eastAsia="ru-RU"/>
+        </w:rPr>
+        <w:t xml:space="preserve">Рис. 3. </w:t>
       </w:r>
       <w:r>
         <w:rPr>
@@ -1344,25 +1261,36 @@
           <w:i/>
           <w:szCs w:val="28"/>
         </w:rPr>
-        <w:t>хема сховища даних типу сніжинка</w:t>
-      </w:r>
-      <w:r>
-        <w:rPr>
-          <w:i/>
-          <w:szCs w:val="28"/>
+        <w:t>хема сховища даних типу зірка</w:t>
+      </w:r>
+      <w:r>
+        <w:rPr>
+          <w:i/>
+          <w:szCs w:val="28"/>
+          <w:lang w:val="ru-RU"/>
         </w:rPr>
         <w:t xml:space="preserve"> </w:t>
       </w:r>
-      <w:r>
-        <w:rPr>
-          <w:i/>
-          <w:szCs w:val="28"/>
-        </w:rPr>
-        <w:t>після зведення даних</w:t>
-      </w:r>
-      <w:r>
-        <w:rPr>
-          <w:rFonts w:eastAsia="Times New Roman" w:cs="Times New Roman"/>
+      <w:proofErr w:type="gramStart"/>
+      <w:r>
+        <w:rPr>
+          <w:i/>
+          <w:szCs w:val="28"/>
+        </w:rPr>
+        <w:t>п</w:t>
+      </w:r>
+      <w:proofErr w:type="gramEnd"/>
+      <w:r>
+        <w:rPr>
+          <w:i/>
+          <w:szCs w:val="28"/>
+        </w:rPr>
+        <w:t>ісля зведення даних</w:t>
+      </w:r>
+      <w:r>
+        <w:rPr>
+          <w:rFonts w:eastAsia="Times New Roman" w:cs="Times New Roman"/>
+          <w:i/>
           <w:szCs w:val="21"/>
           <w:lang w:val="ru-RU" w:eastAsia="ru-RU"/>
         </w:rPr>
@@ -1371,32 +1299,25 @@
     </w:p>
     <w:p>
       <w:pPr>
-        <w:autoSpaceDE w:val="0"/>
-        <w:autoSpaceDN w:val="0"/>
-        <w:adjustRightInd w:val="0"/>
-        <w:spacing w:before="0" w:after="0"/>
-        <w:ind w:firstLine="0"/>
-        <w:jc w:val="left"/>
-        <w:rPr>
-          <w:rFonts w:ascii="Consolas" w:hAnsi="Consolas" w:cs="Consolas"/>
-          <w:color w:val="0000FF"/>
-          <w:sz w:val="19"/>
-          <w:szCs w:val="19"/>
-          <w:highlight w:val="white"/>
+        <w:spacing w:before="0" w:after="0" w:line="360" w:lineRule="auto"/>
+        <w:ind w:firstLine="567"/>
+        <w:rPr>
+          <w:b/>
+          <w:i/>
+          <w:szCs w:val="28"/>
           <w:lang w:val="en-US"/>
         </w:rPr>
       </w:pPr>
       <w:r>
         <w:rPr>
           <w:noProof/>
-          <w:lang w:val="en-US"/>
-        </w:rPr>
-        <w:lastRenderedPageBreak/>
+          <w:lang w:val="ru-RU" w:eastAsia="ru-RU"/>
+        </w:rPr>
         <w:drawing>
-          <wp:inline distT="0" distB="0" distL="0" distR="0" wp14:anchorId="365EB3D9" wp14:editId="5EDAC05C">
-            <wp:extent cx="5943600" cy="2305050"/>
+          <wp:inline distT="0" distB="0" distL="0" distR="0" wp14:anchorId="76624A77" wp14:editId="20CB62EE">
+            <wp:extent cx="5829300" cy="3894062"/>
             <wp:effectExtent l="0" t="0" r="0" b="0"/>
-            <wp:docPr id="10" name="Picture 10"/>
+            <wp:docPr id="12" name="Picture 12"/>
             <wp:cNvGraphicFramePr>
               <a:graphicFrameLocks xmlns:a="http://schemas.openxmlformats.org/drawingml/2006/main" noChangeAspect="1"/>
             </wp:cNvGraphicFramePr>
@@ -1416,7 +1337,7 @@
                   <pic:spPr>
                     <a:xfrm>
                       <a:off x="0" y="0"/>
-                      <a:ext cx="5943600" cy="2305050"/>
+                      <a:ext cx="5840818" cy="3901756"/>
                     </a:xfrm>
                     <a:prstGeom prst="rect">
                       <a:avLst/>
@@ -1435,159 +1356,71 @@
         <w:jc w:val="center"/>
         <w:rPr>
           <w:rFonts w:eastAsia="Times New Roman" w:cs="Times New Roman"/>
-          <w:i/>
-          <w:szCs w:val="21"/>
-          <w:lang w:val="ru-RU" w:eastAsia="ru-RU"/>
-        </w:rPr>
-      </w:pPr>
-      <w:r>
-        <w:rPr>
-          <w:rFonts w:eastAsia="Times New Roman" w:cs="Times New Roman"/>
-          <w:i/>
-          <w:szCs w:val="21"/>
-          <w:lang w:val="ru-RU" w:eastAsia="ru-RU"/>
-        </w:rPr>
-        <w:t>Рис</w:t>
-      </w:r>
-      <w:r>
-        <w:rPr>
-          <w:rFonts w:eastAsia="Times New Roman" w:cs="Times New Roman"/>
-          <w:i/>
-          <w:szCs w:val="21"/>
-          <w:lang w:val="en-US" w:eastAsia="ru-RU"/>
-        </w:rPr>
-        <w:t xml:space="preserve">. </w:t>
-      </w:r>
-      <w:r>
-        <w:rPr>
-          <w:rFonts w:eastAsia="Times New Roman" w:cs="Times New Roman"/>
-          <w:i/>
-          <w:szCs w:val="21"/>
-          <w:lang w:val="ru-RU" w:eastAsia="ru-RU"/>
-        </w:rPr>
-        <w:t>5</w:t>
-      </w:r>
-      <w:r>
-        <w:rPr>
-          <w:rFonts w:eastAsia="Times New Roman" w:cs="Times New Roman"/>
-          <w:i/>
+          <w:szCs w:val="21"/>
+          <w:lang w:val="ru-RU" w:eastAsia="ru-RU"/>
+        </w:rPr>
+      </w:pPr>
+      <w:r>
+        <w:rPr>
+          <w:rFonts w:eastAsia="Times New Roman" w:cs="Times New Roman"/>
+          <w:i/>
+          <w:szCs w:val="21"/>
+          <w:lang w:val="ru-RU" w:eastAsia="ru-RU"/>
+        </w:rPr>
+        <w:t xml:space="preserve">Рис. 4. </w:t>
+      </w:r>
+      <w:r>
+        <w:rPr>
+          <w:i/>
+          <w:szCs w:val="28"/>
+          <w:lang w:val="ru-RU"/>
+        </w:rPr>
+        <w:t>С</w:t>
+      </w:r>
+      <w:r>
+        <w:rPr>
+          <w:i/>
+          <w:szCs w:val="28"/>
+        </w:rPr>
+        <w:t>хема сховища даних типу сніжинка після зведення даних</w:t>
+      </w:r>
+      <w:r>
+        <w:rPr>
+          <w:rFonts w:eastAsia="Times New Roman" w:cs="Times New Roman"/>
           <w:szCs w:val="21"/>
           <w:lang w:val="ru-RU" w:eastAsia="ru-RU"/>
         </w:rPr>
         <w:t>.</w:t>
       </w:r>
-      <w:r>
-        <w:rPr>
-          <w:rFonts w:eastAsia="Times New Roman" w:cs="Times New Roman"/>
-          <w:i/>
-          <w:szCs w:val="21"/>
-          <w:lang w:val="ru-RU" w:eastAsia="ru-RU"/>
-        </w:rPr>
-        <w:t xml:space="preserve"> </w:t>
-      </w:r>
-      <w:r>
-        <w:rPr>
-          <w:rFonts w:eastAsia="Times New Roman" w:cs="Times New Roman"/>
-          <w:i/>
-          <w:szCs w:val="21"/>
-          <w:lang w:val="en-US" w:eastAsia="ru-RU"/>
-        </w:rPr>
-        <w:t>SQL</w:t>
-      </w:r>
-      <w:r>
-        <w:rPr>
-          <w:rFonts w:eastAsia="Times New Roman" w:cs="Times New Roman"/>
-          <w:i/>
-          <w:szCs w:val="21"/>
-          <w:lang w:val="ru-RU" w:eastAsia="ru-RU"/>
-        </w:rPr>
-        <w:t>-</w:t>
-      </w:r>
-      <w:r>
-        <w:rPr>
-          <w:rFonts w:eastAsia="Times New Roman" w:cs="Times New Roman"/>
-          <w:i/>
-          <w:szCs w:val="21"/>
-          <w:lang w:val="ru-RU" w:eastAsia="ru-RU"/>
-        </w:rPr>
-        <w:t>скрипт</w:t>
-      </w:r>
-      <w:r>
-        <w:rPr>
-          <w:rFonts w:eastAsia="Times New Roman" w:cs="Times New Roman"/>
-          <w:i/>
-          <w:szCs w:val="21"/>
-          <w:lang w:val="ru-RU" w:eastAsia="ru-RU"/>
-        </w:rPr>
-        <w:t xml:space="preserve">, </w:t>
-      </w:r>
-      <w:r>
-        <w:rPr>
-          <w:rFonts w:eastAsia="Times New Roman" w:cs="Times New Roman"/>
-          <w:i/>
-          <w:szCs w:val="21"/>
-          <w:lang w:val="ru-RU" w:eastAsia="ru-RU"/>
-        </w:rPr>
-        <w:t>що</w:t>
-      </w:r>
-      <w:r>
-        <w:rPr>
-          <w:rFonts w:eastAsia="Times New Roman" w:cs="Times New Roman"/>
-          <w:i/>
-          <w:szCs w:val="21"/>
-          <w:lang w:val="ru-RU" w:eastAsia="ru-RU"/>
-        </w:rPr>
-        <w:t xml:space="preserve"> </w:t>
-      </w:r>
-      <w:r>
-        <w:rPr>
-          <w:rFonts w:eastAsia="Times New Roman" w:cs="Times New Roman"/>
-          <w:i/>
-          <w:szCs w:val="21"/>
-          <w:lang w:eastAsia="ru-RU"/>
-        </w:rPr>
-        <w:t>отримує дані зі сховища даних типу зірка</w:t>
-      </w:r>
-      <w:r>
-        <w:rPr>
-          <w:rFonts w:eastAsia="Times New Roman" w:cs="Times New Roman"/>
-          <w:i/>
-          <w:szCs w:val="21"/>
-          <w:lang w:eastAsia="ru-RU"/>
-        </w:rPr>
-        <w:t xml:space="preserve"> після зведення даних</w:t>
-      </w:r>
-      <w:r>
-        <w:rPr>
-          <w:rFonts w:eastAsia="Times New Roman" w:cs="Times New Roman"/>
-          <w:i/>
-          <w:szCs w:val="21"/>
-          <w:lang w:val="ru-RU" w:eastAsia="ru-RU"/>
-        </w:rPr>
-        <w:t>.</w:t>
-      </w:r>
-    </w:p>
-    <w:p>
-      <w:pPr>
-        <w:ind w:firstLine="567"/>
-        <w:jc w:val="center"/>
-        <w:rPr>
-          <w:rFonts w:eastAsia="Times New Roman" w:cs="Times New Roman"/>
-          <w:i/>
-          <w:szCs w:val="21"/>
-          <w:lang w:val="ru-RU" w:eastAsia="ru-RU"/>
+    </w:p>
+    <w:p>
+      <w:pPr>
+        <w:autoSpaceDE w:val="0"/>
+        <w:autoSpaceDN w:val="0"/>
+        <w:adjustRightInd w:val="0"/>
+        <w:spacing w:before="0" w:after="0"/>
+        <w:ind w:firstLine="0"/>
+        <w:jc w:val="left"/>
+        <w:rPr>
+          <w:rFonts w:ascii="Consolas" w:hAnsi="Consolas" w:cs="Consolas"/>
+          <w:color w:val="0000FF"/>
+          <w:sz w:val="19"/>
+          <w:szCs w:val="19"/>
+          <w:highlight w:val="white"/>
+          <w:lang w:val="en-US"/>
         </w:rPr>
       </w:pPr>
       <w:r>
         <w:rPr>
           <w:noProof/>
-          <w:lang w:val="en-US"/>
-        </w:rPr>
+          <w:lang w:val="ru-RU" w:eastAsia="ru-RU"/>
+        </w:rPr>
+        <w:lastRenderedPageBreak/>
         <w:drawing>
-          <wp:inline distT="0" distB="0" distL="0" distR="0" wp14:anchorId="4B83BBE1" wp14:editId="73BD4EB2">
-            <wp:extent cx="6158230" cy="1410653"/>
+          <wp:inline distT="0" distB="0" distL="0" distR="0" wp14:anchorId="365EB3D9" wp14:editId="5EDAC05C">
+            <wp:extent cx="5943600" cy="2305050"/>
             <wp:effectExtent l="0" t="0" r="0" b="0"/>
-            <wp:docPr id="13" name="Picture 13"/>
+            <wp:docPr id="10" name="Picture 10"/>
             <wp:cNvGraphicFramePr>
               <a:graphicFrameLocks xmlns:a="http://schemas.openxmlformats.org/drawingml/2006/main" noChangeAspect="1"/>
             </wp:cNvGraphicFramePr>
@@ -1607,7 +1440,7 @@
                   <pic:spPr>
                     <a:xfrm>
                       <a:off x="0" y="0"/>
-                      <a:ext cx="6178818" cy="1415369"/>
+                      <a:ext cx="5943600" cy="2305050"/>
                     </a:xfrm>
                     <a:prstGeom prst="rect">
                       <a:avLst/>
@@ -1625,8 +1458,10 @@
         <w:ind w:firstLine="567"/>
         <w:jc w:val="center"/>
         <w:rPr>
-          <w:szCs w:val="28"/>
-          <w:lang w:val="ru-RU"/>
+          <w:rFonts w:eastAsia="Times New Roman" w:cs="Times New Roman"/>
+          <w:i/>
+          <w:szCs w:val="21"/>
+          <w:lang w:val="en-US" w:eastAsia="ru-RU"/>
         </w:rPr>
       </w:pPr>
       <w:r>
@@ -1643,7 +1478,7 @@
           <w:rFonts w:eastAsia="Times New Roman" w:cs="Times New Roman"/>
           <w:i/>
           <w:szCs w:val="21"/>
-          <w:lang w:val="ru-RU" w:eastAsia="ru-RU"/>
+          <w:lang w:val="en-US" w:eastAsia="ru-RU"/>
         </w:rPr>
         <w:t xml:space="preserve">. </w:t>
       </w:r>
@@ -1652,26 +1487,35 @@
           <w:rFonts w:eastAsia="Times New Roman" w:cs="Times New Roman"/>
           <w:i/>
           <w:szCs w:val="21"/>
-          <w:lang w:val="ru-RU" w:eastAsia="ru-RU"/>
-        </w:rPr>
-        <w:t>6</w:t>
-      </w:r>
-      <w:r>
-        <w:rPr>
-          <w:rFonts w:eastAsia="Times New Roman" w:cs="Times New Roman"/>
-          <w:i/>
-          <w:szCs w:val="21"/>
-          <w:lang w:val="ru-RU" w:eastAsia="ru-RU"/>
-        </w:rPr>
-        <w:t xml:space="preserve">. </w:t>
-      </w:r>
-      <w:r>
-        <w:rPr>
-          <w:rFonts w:eastAsia="Times New Roman" w:cs="Times New Roman"/>
-          <w:i/>
-          <w:szCs w:val="21"/>
           <w:lang w:val="en-US" w:eastAsia="ru-RU"/>
         </w:rPr>
+        <w:t>5</w:t>
+      </w:r>
+      <w:r>
+        <w:rPr>
+          <w:rFonts w:eastAsia="Times New Roman" w:cs="Times New Roman"/>
+          <w:i/>
+          <w:szCs w:val="21"/>
+          <w:lang w:val="en-US" w:eastAsia="ru-RU"/>
+        </w:rPr>
+        <w:t>.</w:t>
+      </w:r>
+      <w:r>
+        <w:rPr>
+          <w:rFonts w:eastAsia="Times New Roman" w:cs="Times New Roman"/>
+          <w:i/>
+          <w:szCs w:val="21"/>
+          <w:lang w:val="en-US" w:eastAsia="ru-RU"/>
+        </w:rPr>
+        <w:t xml:space="preserve"> </w:t>
+      </w:r>
+      <w:r>
+        <w:rPr>
+          <w:rFonts w:eastAsia="Times New Roman" w:cs="Times New Roman"/>
+          <w:i/>
+          <w:szCs w:val="21"/>
+          <w:lang w:val="en-US" w:eastAsia="ru-RU"/>
+        </w:rPr>
         <w:t>SQL</w:t>
       </w:r>
       <w:r>
@@ -1679,7 +1523,7 @@
           <w:rFonts w:eastAsia="Times New Roman" w:cs="Times New Roman"/>
           <w:i/>
           <w:szCs w:val="21"/>
-          <w:lang w:val="ru-RU" w:eastAsia="ru-RU"/>
+          <w:lang w:val="en-US" w:eastAsia="ru-RU"/>
         </w:rPr>
         <w:t>-</w:t>
       </w:r>
@@ -1697,10 +1541,11 @@
           <w:rFonts w:eastAsia="Times New Roman" w:cs="Times New Roman"/>
           <w:i/>
           <w:szCs w:val="21"/>
-          <w:lang w:val="ru-RU" w:eastAsia="ru-RU"/>
+          <w:lang w:val="en-US" w:eastAsia="ru-RU"/>
         </w:rPr>
         <w:t xml:space="preserve">, </w:t>
       </w:r>
+      <w:proofErr w:type="spellStart"/>
       <w:r>
         <w:rPr>
           <w:rFonts w:eastAsia="Times New Roman" w:cs="Times New Roman"/>
@@ -1710,12 +1555,13 @@
         </w:rPr>
         <w:t>що</w:t>
       </w:r>
-      <w:r>
-        <w:rPr>
-          <w:rFonts w:eastAsia="Times New Roman" w:cs="Times New Roman"/>
-          <w:i/>
-          <w:szCs w:val="21"/>
-          <w:lang w:val="ru-RU" w:eastAsia="ru-RU"/>
+      <w:proofErr w:type="spellEnd"/>
+      <w:r>
+        <w:rPr>
+          <w:rFonts w:eastAsia="Times New Roman" w:cs="Times New Roman"/>
+          <w:i/>
+          <w:szCs w:val="21"/>
+          <w:lang w:val="en-US" w:eastAsia="ru-RU"/>
         </w:rPr>
         <w:t xml:space="preserve"> </w:t>
       </w:r>
@@ -1726,7 +1572,7 @@
           <w:szCs w:val="21"/>
           <w:lang w:eastAsia="ru-RU"/>
         </w:rPr>
-        <w:t>отримує дані зі сховища даних типу сніжинка</w:t>
+        <w:t>отримує дані зі сховища даних типу зірка</w:t>
       </w:r>
       <w:r>
         <w:rPr>
@@ -1735,21 +1581,21 @@
           <w:szCs w:val="21"/>
           <w:lang w:eastAsia="ru-RU"/>
         </w:rPr>
-        <w:t xml:space="preserve"> після зведення</w:t>
-      </w:r>
-      <w:r>
-        <w:rPr>
-          <w:rFonts w:eastAsia="Times New Roman" w:cs="Times New Roman"/>
-          <w:i/>
-          <w:szCs w:val="21"/>
-          <w:lang w:val="ru-RU" w:eastAsia="ru-RU"/>
+        <w:t xml:space="preserve"> після зведення даних</w:t>
+      </w:r>
+      <w:r>
+        <w:rPr>
+          <w:rFonts w:eastAsia="Times New Roman" w:cs="Times New Roman"/>
+          <w:i/>
+          <w:szCs w:val="21"/>
+          <w:lang w:val="en-US" w:eastAsia="ru-RU"/>
         </w:rPr>
         <w:t>.</w:t>
       </w:r>
     </w:p>
     <w:p>
       <w:pPr>
-        <w:ind w:firstLine="0"/>
+        <w:ind w:firstLine="567"/>
         <w:jc w:val="center"/>
         <w:rPr>
           <w:rFonts w:eastAsia="Times New Roman" w:cs="Times New Roman"/>
@@ -1761,13 +1607,13 @@
       <w:r>
         <w:rPr>
           <w:noProof/>
-          <w:lang w:val="en-US"/>
+          <w:lang w:val="ru-RU" w:eastAsia="ru-RU"/>
         </w:rPr>
         <w:drawing>
-          <wp:inline distT="0" distB="0" distL="0" distR="0" wp14:anchorId="05B687FE" wp14:editId="7DF47CFE">
-            <wp:extent cx="3933825" cy="1771650"/>
+          <wp:inline distT="0" distB="0" distL="0" distR="0" wp14:anchorId="4B83BBE1" wp14:editId="73BD4EB2">
+            <wp:extent cx="6158230" cy="1410653"/>
             <wp:effectExtent l="0" t="0" r="0" b="0"/>
-            <wp:docPr id="14" name="Picture 14"/>
+            <wp:docPr id="13" name="Picture 13"/>
             <wp:cNvGraphicFramePr>
               <a:graphicFrameLocks xmlns:a="http://schemas.openxmlformats.org/drawingml/2006/main" noChangeAspect="1"/>
             </wp:cNvGraphicFramePr>
@@ -1787,7 +1633,187 @@
                   <pic:spPr>
                     <a:xfrm>
                       <a:off x="0" y="0"/>
-                      <a:ext cx="3933825" cy="1771650"/>
+                      <a:ext cx="6178818" cy="1415369"/>
+                    </a:xfrm>
+                    <a:prstGeom prst="rect">
+                      <a:avLst/>
+                    </a:prstGeom>
+                  </pic:spPr>
+                </pic:pic>
+              </a:graphicData>
+            </a:graphic>
+          </wp:inline>
+        </w:drawing>
+      </w:r>
+    </w:p>
+    <w:p>
+      <w:pPr>
+        <w:ind w:firstLine="567"/>
+        <w:jc w:val="center"/>
+        <w:rPr>
+          <w:szCs w:val="28"/>
+          <w:lang w:val="ru-RU"/>
+        </w:rPr>
+      </w:pPr>
+      <w:r>
+        <w:rPr>
+          <w:rFonts w:eastAsia="Times New Roman" w:cs="Times New Roman"/>
+          <w:i/>
+          <w:szCs w:val="21"/>
+          <w:lang w:val="ru-RU" w:eastAsia="ru-RU"/>
+        </w:rPr>
+        <w:t>Рис</w:t>
+      </w:r>
+      <w:r>
+        <w:rPr>
+          <w:rFonts w:eastAsia="Times New Roman" w:cs="Times New Roman"/>
+          <w:i/>
+          <w:szCs w:val="21"/>
+          <w:lang w:val="ru-RU" w:eastAsia="ru-RU"/>
+        </w:rPr>
+        <w:t xml:space="preserve">. </w:t>
+      </w:r>
+      <w:r>
+        <w:rPr>
+          <w:rFonts w:eastAsia="Times New Roman" w:cs="Times New Roman"/>
+          <w:i/>
+          <w:szCs w:val="21"/>
+          <w:lang w:val="ru-RU" w:eastAsia="ru-RU"/>
+        </w:rPr>
+        <w:t>6</w:t>
+      </w:r>
+      <w:r>
+        <w:rPr>
+          <w:rFonts w:eastAsia="Times New Roman" w:cs="Times New Roman"/>
+          <w:i/>
+          <w:szCs w:val="21"/>
+          <w:lang w:val="ru-RU" w:eastAsia="ru-RU"/>
+        </w:rPr>
+        <w:t xml:space="preserve">. </w:t>
+      </w:r>
+      <w:r>
+        <w:rPr>
+          <w:rFonts w:eastAsia="Times New Roman" w:cs="Times New Roman"/>
+          <w:i/>
+          <w:szCs w:val="21"/>
+          <w:lang w:val="en-US" w:eastAsia="ru-RU"/>
+        </w:rPr>
+        <w:t>SQL</w:t>
+      </w:r>
+      <w:r>
+        <w:rPr>
+          <w:rFonts w:eastAsia="Times New Roman" w:cs="Times New Roman"/>
+          <w:i/>
+          <w:szCs w:val="21"/>
+          <w:lang w:val="ru-RU" w:eastAsia="ru-RU"/>
+        </w:rPr>
+        <w:t>-</w:t>
+      </w:r>
+      <w:r>
+        <w:rPr>
+          <w:rFonts w:eastAsia="Times New Roman" w:cs="Times New Roman"/>
+          <w:i/>
+          <w:szCs w:val="21"/>
+          <w:lang w:val="ru-RU" w:eastAsia="ru-RU"/>
+        </w:rPr>
+        <w:t>скрипт</w:t>
+      </w:r>
+      <w:r>
+        <w:rPr>
+          <w:rFonts w:eastAsia="Times New Roman" w:cs="Times New Roman"/>
+          <w:i/>
+          <w:szCs w:val="21"/>
+          <w:lang w:val="ru-RU" w:eastAsia="ru-RU"/>
+        </w:rPr>
+        <w:t xml:space="preserve">, </w:t>
+      </w:r>
+      <w:r>
+        <w:rPr>
+          <w:rFonts w:eastAsia="Times New Roman" w:cs="Times New Roman"/>
+          <w:i/>
+          <w:szCs w:val="21"/>
+          <w:lang w:val="ru-RU" w:eastAsia="ru-RU"/>
+        </w:rPr>
+        <w:t>що</w:t>
+      </w:r>
+      <w:r>
+        <w:rPr>
+          <w:rFonts w:eastAsia="Times New Roman" w:cs="Times New Roman"/>
+          <w:i/>
+          <w:szCs w:val="21"/>
+          <w:lang w:val="ru-RU" w:eastAsia="ru-RU"/>
+        </w:rPr>
+        <w:t xml:space="preserve"> </w:t>
+      </w:r>
+      <w:r>
+        <w:rPr>
+          <w:rFonts w:eastAsia="Times New Roman" w:cs="Times New Roman"/>
+          <w:i/>
+          <w:szCs w:val="21"/>
+          <w:lang w:eastAsia="ru-RU"/>
+        </w:rPr>
+        <w:t>отримує дані зі сховища даних типу сніжинка</w:t>
+      </w:r>
+      <w:r>
+        <w:rPr>
+          <w:rFonts w:eastAsia="Times New Roman" w:cs="Times New Roman"/>
+          <w:i/>
+          <w:szCs w:val="21"/>
+          <w:lang w:eastAsia="ru-RU"/>
+        </w:rPr>
+        <w:t xml:space="preserve"> після зведення</w:t>
+      </w:r>
+      <w:r>
+        <w:rPr>
+          <w:rFonts w:eastAsia="Times New Roman" w:cs="Times New Roman"/>
+          <w:i/>
+          <w:szCs w:val="21"/>
+          <w:lang w:val="ru-RU" w:eastAsia="ru-RU"/>
+        </w:rPr>
+        <w:t>.</w:t>
+      </w:r>
+    </w:p>
+    <w:p>
+      <w:pPr>
+        <w:ind w:firstLine="0"/>
+        <w:jc w:val="center"/>
+        <w:rPr>
+          <w:rFonts w:eastAsia="Times New Roman" w:cs="Times New Roman"/>
+          <w:i/>
+          <w:szCs w:val="21"/>
+          <w:lang w:val="ru-RU" w:eastAsia="ru-RU"/>
+        </w:rPr>
+      </w:pPr>
+      <w:r>
+        <w:rPr>
+          <w:noProof/>
+          <w:lang w:val="ru-RU" w:eastAsia="ru-RU"/>
+        </w:rPr>
+        <w:drawing>
+          <wp:inline distT="0" distB="0" distL="0" distR="0" wp14:anchorId="7D256FBF" wp14:editId="203CE57B">
+            <wp:extent cx="4785360" cy="1394460"/>
+            <wp:effectExtent l="0" t="0" r="0" b="0"/>
+            <wp:docPr id="4" name="Рисунок 4"/>
+            <wp:cNvGraphicFramePr>
+              <a:graphicFrameLocks xmlns:a="http://schemas.openxmlformats.org/drawingml/2006/main" noChangeAspect="1"/>
+            </wp:cNvGraphicFramePr>
+            <a:graphic xmlns:a="http://schemas.openxmlformats.org/drawingml/2006/main">
+              <a:graphicData uri="http://schemas.openxmlformats.org/drawingml/2006/picture">
+                <pic:pic xmlns:pic="http://schemas.openxmlformats.org/drawingml/2006/picture">
+                  <pic:nvPicPr>
+                    <pic:cNvPr id="0" name=""/>
+                    <pic:cNvPicPr/>
+                  </pic:nvPicPr>
+                  <pic:blipFill>
+                    <a:blip r:embed="rId13"/>
+                    <a:stretch>
+                      <a:fillRect/>
+                    </a:stretch>
+                  </pic:blipFill>
+                  <pic:spPr>
+                    <a:xfrm>
+                      <a:off x="0" y="0"/>
+                      <a:ext cx="4785360" cy="1394460"/>
                     </a:xfrm>
                     <a:prstGeom prst="rect">
                       <a:avLst/>
@@ -1918,8 +1944,8 @@
 </file>
 
 <file path=word/numbering.xml><?xml version="1.0" encoding="utf-8"?>
-<w:numbering xmlns:wpc="http://schemas.microsoft.com/office/word/2010/wordprocessingCanvas" xmlns:mc="http://schemas.openxmlformats.org/markup-compatibility/2006" xmlns:o="urn:schemas-microsoft-com:office:office" xmlns:r="http://schemas.openxmlformats.org/officeDocument/2006/relationships" xmlns:m="http://schemas.openxmlformats.org/officeDocument/2006/math" xmlns:v="urn:schemas-microsoft-com:vml" xmlns:wp14="http://schemas.microsoft.com/office/word/2010/wordprocessingDrawing" xmlns:wp="http://schemas.openxmlformats.org/drawingml/2006/wordprocessingDrawing" xmlns:w10="urn:schemas-microsoft-com:office:word" xmlns:w="http://schemas.openxmlformats.org/wordprocessingml/2006/main" xmlns:w14="http://schemas.microsoft.com/office/word/2010/wordml" xmlns:w15="http://schemas.microsoft.com/office/word/2012/wordml" xmlns:wpg="http://schemas.microsoft.com/office/word/2010/wordprocessingGroup" xmlns:wpi="http://schemas.microsoft.com/office/word/2010/wordprocessingInk" xmlns:wne="http://schemas.microsoft.com/office/word/2006/wordml" xmlns:wps="http://schemas.microsoft.com/office/word/2010/wordprocessingShape" mc:Ignorable="w14 w15 wp14">
-  <w:abstractNum w:abstractNumId="0" w15:restartNumberingAfterBreak="0">
+<w:numbering xmlns:wpc="http://schemas.microsoft.com/office/word/2010/wordprocessingCanvas" xmlns:mc="http://schemas.openxmlformats.org/markup-compatibility/2006" xmlns:o="urn:schemas-microsoft-com:office:office" xmlns:r="http://schemas.openxmlformats.org/officeDocument/2006/relationships" xmlns:m="http://schemas.openxmlformats.org/officeDocument/2006/math" xmlns:v="urn:schemas-microsoft-com:vml" xmlns:wp14="http://schemas.microsoft.com/office/word/2010/wordprocessingDrawing" xmlns:wp="http://schemas.openxmlformats.org/drawingml/2006/wordprocessingDrawing" xmlns:w10="urn:schemas-microsoft-com:office:word" xmlns:w="http://schemas.openxmlformats.org/wordprocessingml/2006/main" xmlns:w14="http://schemas.microsoft.com/office/word/2010/wordml" xmlns:wpg="http://schemas.microsoft.com/office/word/2010/wordprocessingGroup" xmlns:wpi="http://schemas.microsoft.com/office/word/2010/wordprocessingInk" xmlns:wne="http://schemas.microsoft.com/office/word/2006/wordml" xmlns:wps="http://schemas.microsoft.com/office/word/2010/wordprocessingShape" mc:Ignorable="w14 wp14">
+  <w:abstractNum w:abstractNumId="0">
     <w:nsid w:val="107E6FF4"/>
     <w:multiLevelType w:val="hybridMultilevel"/>
     <w:tmpl w:val="4FDC04FC"/>
@@ -2015,7 +2041,7 @@
 </file>
 
 <file path=word/styles.xml><?xml version="1.0" encoding="utf-8"?>
-<w:styles xmlns:mc="http://schemas.openxmlformats.org/markup-compatibility/2006" xmlns:r="http://schemas.openxmlformats.org/officeDocument/2006/relationships" xmlns:w="http://schemas.openxmlformats.org/wordprocessingml/2006/main" xmlns:w14="http://schemas.microsoft.com/office/word/2010/wordml" xmlns:w15="http://schemas.microsoft.com/office/word/2012/wordml" mc:Ignorable="w14 w15">
+<w:styles xmlns:mc="http://schemas.openxmlformats.org/markup-compatibility/2006" xmlns:r="http://schemas.openxmlformats.org/officeDocument/2006/relationships" xmlns:w="http://schemas.openxmlformats.org/wordprocessingml/2006/main" xmlns:w14="http://schemas.microsoft.com/office/word/2010/wordml" mc:Ignorable="w14">
   <w:docDefaults>
     <w:rPrDefault>
       <w:rPr>
@@ -2031,380 +2057,146 @@
       </w:pPr>
     </w:pPrDefault>
   </w:docDefaults>
-  <w:latentStyles w:defLockedState="0" w:defUIPriority="99" w:defSemiHidden="0" w:defUnhideWhenUsed="0" w:defQFormat="0" w:count="371">
-    <w:lsdException w:name="Normal" w:uiPriority="0" w:qFormat="1"/>
-    <w:lsdException w:name="heading 1" w:uiPriority="9" w:qFormat="1"/>
-    <w:lsdException w:name="heading 2" w:semiHidden="1" w:uiPriority="9" w:unhideWhenUsed="1" w:qFormat="1"/>
-    <w:lsdException w:name="heading 3" w:semiHidden="1" w:uiPriority="9" w:unhideWhenUsed="1" w:qFormat="1"/>
-    <w:lsdException w:name="heading 4" w:semiHidden="1" w:uiPriority="9" w:unhideWhenUsed="1" w:qFormat="1"/>
-    <w:lsdException w:name="heading 5" w:semiHidden="1" w:uiPriority="9" w:unhideWhenUsed="1" w:qFormat="1"/>
-    <w:lsdException w:name="heading 6" w:semiHidden="1" w:uiPriority="9" w:unhideWhenUsed="1" w:qFormat="1"/>
-    <w:lsdException w:name="heading 7" w:semiHidden="1" w:uiPriority="9" w:unhideWhenUsed="1" w:qFormat="1"/>
-    <w:lsdException w:name="heading 8" w:semiHidden="1" w:uiPriority="9" w:unhideWhenUsed="1" w:qFormat="1"/>
-    <w:lsdException w:name="heading 9" w:semiHidden="1" w:uiPriority="9" w:unhideWhenUsed="1" w:qFormat="1"/>
-    <w:lsdException w:name="index 1" w:semiHidden="1" w:unhideWhenUsed="1"/>
-    <w:lsdException w:name="index 2" w:semiHidden="1" w:unhideWhenUsed="1"/>
-    <w:lsdException w:name="index 3" w:semiHidden="1" w:unhideWhenUsed="1"/>
-    <w:lsdException w:name="index 4" w:semiHidden="1" w:unhideWhenUsed="1"/>
-    <w:lsdException w:name="index 5" w:semiHidden="1" w:unhideWhenUsed="1"/>
-    <w:lsdException w:name="index 6" w:semiHidden="1" w:unhideWhenUsed="1"/>
-    <w:lsdException w:name="index 7" w:semiHidden="1" w:unhideWhenUsed="1"/>
-    <w:lsdException w:name="index 8" w:semiHidden="1" w:unhideWhenUsed="1"/>
-    <w:lsdException w:name="index 9" w:semiHidden="1" w:unhideWhenUsed="1"/>
-    <w:lsdException w:name="toc 1" w:semiHidden="1" w:uiPriority="39" w:unhideWhenUsed="1"/>
-    <w:lsdException w:name="toc 2" w:semiHidden="1" w:uiPriority="39" w:unhideWhenUsed="1"/>
-    <w:lsdException w:name="toc 3" w:semiHidden="1" w:uiPriority="39" w:unhideWhenUsed="1"/>
-    <w:lsdException w:name="toc 4" w:semiHidden="1" w:uiPriority="39" w:unhideWhenUsed="1"/>
-    <w:lsdException w:name="toc 5" w:semiHidden="1" w:uiPriority="39" w:unhideWhenUsed="1"/>
-    <w:lsdException w:name="toc 6" w:semiHidden="1" w:uiPriority="39" w:unhideWhenUsed="1"/>
-    <w:lsdException w:name="toc 7" w:semiHidden="1" w:uiPriority="39" w:unhideWhenUsed="1"/>
-    <w:lsdException w:name="toc 8" w:semiHidden="1" w:uiPriority="39" w:unhideWhenUsed="1"/>
-    <w:lsdException w:name="toc 9" w:semiHidden="1" w:uiPriority="39" w:unhideWhenUsed="1"/>
-    <w:lsdException w:name="Normal Indent" w:semiHidden="1" w:unhideWhenUsed="1"/>
-    <w:lsdException w:name="footnote text" w:semiHidden="1" w:unhideWhenUsed="1"/>
-    <w:lsdException w:name="annotation text" w:semiHidden="1" w:unhideWhenUsed="1"/>
-    <w:lsdException w:name="header" w:semiHidden="1" w:unhideWhenUsed="1"/>
-    <w:lsdException w:name="footer" w:semiHidden="1" w:unhideWhenUsed="1"/>
-    <w:lsdException w:name="index heading" w:semiHidden="1" w:unhideWhenUsed="1"/>
-    <w:lsdException w:name="caption" w:semiHidden="1" w:uiPriority="35" w:unhideWhenUsed="1" w:qFormat="1"/>
-    <w:lsdException w:name="table of figures" w:semiHidden="1" w:unhideWhenUsed="1"/>
-    <w:lsdException w:name="envelope address" w:semiHidden="1" w:unhideWhenUsed="1"/>
-    <w:lsdException w:name="envelope return" w:semiHidden="1" w:unhideWhenUsed="1"/>
-    <w:lsdException w:name="footnote reference" w:semiHidden="1" w:unhideWhenUsed="1"/>
-    <w:lsdException w:name="annotation reference" w:semiHidden="1" w:unhideWhenUsed="1"/>
-    <w:lsdException w:name="line number" w:semiHidden="1" w:unhideWhenUsed="1"/>
-    <w:lsdException w:name="page number" w:semiHidden="1" w:unhideWhenUsed="1"/>
-    <w:lsdException w:name="endnote reference" w:semiHidden="1" w:unhideWhenUsed="1"/>
-    <w:lsdException w:name="endnote text" w:semiHidden="1" w:unhideWhenUsed="1"/>
-    <w:lsdException w:name="table of authorities" w:semiHidden="1" w:unhideWhenUsed="1"/>
-    <w:lsdException w:name="macro" w:semiHidden="1" w:unhideWhenUsed="1"/>
-    <w:lsdException w:name="toa heading" w:semiHidden="1" w:unhideWhenUsed="1"/>
-    <w:lsdException w:name="List" w:semiHidden="1" w:unhideWhenUsed="1"/>
-    <w:lsdException w:name="List Bullet" w:semiHidden="1" w:unhideWhenUsed="1"/>
-    <w:lsdException w:name="List Number" w:semiHidden="1" w:unhideWhenUsed="1"/>
-    <w:lsdException w:name="List 2" w:semiHidden="1" w:unhideWhenUsed="1"/>
-    <w:lsdException w:name="List 3" w:semiHidden="1" w:unhideWhenUsed="1"/>
-    <w:lsdException w:name="List 4" w:semiHidden="1" w:unhideWhenUsed="1"/>
-    <w:lsdException w:name="List 5" w:semiHidden="1" w:unhideWhenUsed="1"/>
-    <w:lsdException w:name="List Bullet 2" w:semiHidden="1" w:unhideWhenUsed="1"/>
-    <w:lsdException w:name="List Bullet 3" w:semiHidden="1" w:unhideWhenUsed="1"/>
-    <w:lsdException w:name="List Bullet 4" w:semiHidden="1" w:unhideWhenUsed="1"/>
-    <w:lsdException w:name="List Bullet 5" w:semiHidden="1" w:unhideWhenUsed="1"/>
-    <w:lsdException w:name="List Number 2" w:semiHidden="1" w:unhideWhenUsed="1"/>
-    <w:lsdException w:name="List Number 3" w:semiHidden="1" w:unhideWhenUsed="1"/>
-    <w:lsdException w:name="List Number 4" w:semiHidden="1" w:unhideWhenUsed="1"/>
-    <w:lsdException w:name="List Number 5" w:semiHidden="1" w:unhideWhenUsed="1"/>
-    <w:lsdException w:name="Title" w:uiPriority="10" w:qFormat="1"/>
-    <w:lsdException w:name="Closing" w:semiHidden="1" w:unhideWhenUsed="1"/>
-    <w:lsdException w:name="Signature" w:semiHidden="1" w:unhideWhenUsed="1"/>
-    <w:lsdException w:name="Default Paragraph Font" w:semiHidden="1" w:uiPriority="1" w:unhideWhenUsed="1"/>
-    <w:lsdException w:name="Body Text" w:semiHidden="1" w:unhideWhenUsed="1"/>
-    <w:lsdException w:name="Body Text Indent" w:semiHidden="1" w:unhideWhenUsed="1"/>
-    <w:lsdException w:name="List Continue" w:semiHidden="1" w:unhideWhenUsed="1"/>
-    <w:lsdException w:name="List Continue 2" w:semiHidden="1" w:unhideWhenUsed="1"/>
-    <w:lsdException w:name="List Continue 3" w:semiHidden="1" w:unhideWhenUsed="1"/>
-    <w:lsdException w:name="List Continue 4" w:semiHidden="1" w:unhideWhenUsed="1"/>
-    <w:lsdException w:name="List Continue 5" w:semiHidden="1" w:unhideWhenUsed="1"/>
-    <w:lsdException w:name="Message Header" w:semiHidden="1" w:unhideWhenUsed="1"/>
-    <w:lsdException w:name="Subtitle" w:uiPriority="11" w:qFormat="1"/>
-    <w:lsdException w:name="Salutation" w:semiHidden="1" w:unhideWhenUsed="1"/>
-    <w:lsdException w:name="Date" w:semiHidden="1" w:unhideWhenUsed="1"/>
-    <w:lsdException w:name="Body Text First Indent" w:semiHidden="1" w:unhideWhenUsed="1"/>
-    <w:lsdException w:name="Body Text First Indent 2" w:semiHidden="1" w:unhideWhenUsed="1"/>
-    <w:lsdException w:name="Note Heading" w:semiHidden="1" w:unhideWhenUsed="1"/>
-    <w:lsdException w:name="Body Text 2" w:semiHidden="1" w:unhideWhenUsed="1"/>
-    <w:lsdException w:name="Body Text 3" w:semiHidden="1" w:unhideWhenUsed="1"/>
-    <w:lsdException w:name="Body Text Indent 2" w:semiHidden="1" w:unhideWhenUsed="1"/>
-    <w:lsdException w:name="Body Text Indent 3" w:semiHidden="1" w:unhideWhenUsed="1"/>
-    <w:lsdException w:name="Block Text" w:semiHidden="1" w:unhideWhenUsed="1"/>
-    <w:lsdException w:name="Hyperlink" w:semiHidden="1" w:unhideWhenUsed="1"/>
-    <w:lsdException w:name="FollowedHyperlink" w:semiHidden="1" w:unhideWhenUsed="1"/>
-    <w:lsdException w:name="Strong" w:uiPriority="22" w:qFormat="1"/>
-    <w:lsdException w:name="Emphasis" w:uiPriority="20" w:qFormat="1"/>
-    <w:lsdException w:name="Document Map" w:semiHidden="1" w:unhideWhenUsed="1"/>
-    <w:lsdException w:name="Plain Text" w:semiHidden="1" w:unhideWhenUsed="1"/>
-    <w:lsdException w:name="E-mail Signature" w:semiHidden="1" w:unhideWhenUsed="1"/>
-    <w:lsdException w:name="HTML Top of Form" w:semiHidden="1" w:unhideWhenUsed="1"/>
-    <w:lsdException w:name="HTML Bottom of Form" w:semiHidden="1" w:unhideWhenUsed="1"/>
-    <w:lsdException w:name="Normal (Web)" w:semiHidden="1" w:unhideWhenUsed="1"/>
-    <w:lsdException w:name="HTML Acronym" w:semiHidden="1" w:unhideWhenUsed="1"/>
-    <w:lsdException w:name="HTML Address" w:semiHidden="1" w:unhideWhenUsed="1"/>
-    <w:lsdException w:name="HTML Cite" w:semiHidden="1" w:unhideWhenUsed="1"/>
-    <w:lsdException w:name="HTML Code" w:semiHidden="1" w:unhideWhenUsed="1"/>
-    <w:lsdException w:name="HTML Definition" w:semiHidden="1" w:unhideWhenUsed="1"/>
-    <w:lsdException w:name="HTML Keyboard" w:semiHidden="1" w:unhideWhenUsed="1"/>
-    <w:lsdException w:name="HTML Preformatted" w:semiHidden="1" w:unhideWhenUsed="1"/>
-    <w:lsdException w:name="HTML Sample" w:semiHidden="1" w:unhideWhenUsed="1"/>
-    <w:lsdException w:name="HTML Typewriter" w:semiHidden="1" w:unhideWhenUsed="1"/>
-    <w:lsdException w:name="HTML Variable" w:semiHidden="1" w:unhideWhenUsed="1"/>
-    <w:lsdException w:name="Normal Table" w:semiHidden="1" w:unhideWhenUsed="1"/>
-    <w:lsdException w:name="annotation subject" w:semiHidden="1" w:unhideWhenUsed="1"/>
-    <w:lsdException w:name="No List" w:semiHidden="1" w:unhideWhenUsed="1"/>
-    <w:lsdException w:name="Outline List 1" w:semiHidden="1" w:unhideWhenUsed="1"/>
-    <w:lsdException w:name="Outline List 2" w:semiHidden="1" w:unhideWhenUsed="1"/>
-    <w:lsdException w:name="Outline List 3" w:semiHidden="1" w:unhideWhenUsed="1"/>
-    <w:lsdException w:name="Table Simple 1" w:semiHidden="1" w:unhideWhenUsed="1"/>
-    <w:lsdException w:name="Table Simple 2" w:semiHidden="1" w:unhideWhenUsed="1"/>
-    <w:lsdException w:name="Table Simple 3" w:semiHidden="1" w:unhideWhenUsed="1"/>
-    <w:lsdException w:name="Table Classic 1" w:semiHidden="1" w:unhideWhenUsed="1"/>
-    <w:lsdException w:name="Table Classic 2" w:semiHidden="1" w:unhideWhenUsed="1"/>
-    <w:lsdException w:name="Table Classic 3" w:semiHidden="1" w:unhideWhenUsed="1"/>
-    <w:lsdException w:name="Table Classic 4" w:semiHidden="1" w:unhideWhenUsed="1"/>
-    <w:lsdException w:name="Table Colorful 1" w:semiHidden="1" w:unhideWhenUsed="1"/>
-    <w:lsdException w:name="Table Colorful 2" w:semiHidden="1" w:unhideWhenUsed="1"/>
-    <w:lsdException w:name="Table Colorful 3" w:semiHidden="1" w:unhideWhenUsed="1"/>
-    <w:lsdException w:name="Table Columns 1" w:semiHidden="1" w:unhideWhenUsed="1"/>
-    <w:lsdException w:name="Table Columns 2" w:semiHidden="1" w:unhideWhenUsed="1"/>
-    <w:lsdException w:name="Table Columns 3" w:semiHidden="1" w:unhideWhenUsed="1"/>
-    <w:lsdException w:name="Table Columns 4" w:semiHidden="1" w:unhideWhenUsed="1"/>
-    <w:lsdException w:name="Table Columns 5" w:semiHidden="1" w:unhideWhenUsed="1"/>
-    <w:lsdException w:name="Table Grid 1" w:semiHidden="1" w:unhideWhenUsed="1"/>
-    <w:lsdException w:name="Table Grid 2" w:semiHidden="1" w:unhideWhenUsed="1"/>
-    <w:lsdException w:name="Table Grid 3" w:semiHidden="1" w:unhideWhenUsed="1"/>
-    <w:lsdException w:name="Table Grid 4" w:semiHidden="1" w:unhideWhenUsed="1"/>
-    <w:lsdException w:name="Table Grid 5" w:semiHidden="1" w:unhideWhenUsed="1"/>
-    <w:lsdException w:name="Table Grid 6" w:semiHidden="1" w:unhideWhenUsed="1"/>
-    <w:lsdException w:name="Table Grid 7" w:semiHidden="1" w:unhideWhenUsed="1"/>
-    <w:lsdException w:name="Table Grid 8" w:semiHidden="1" w:unhideWhenUsed="1"/>
-    <w:lsdException w:name="Table List 1" w:semiHidden="1" w:unhideWhenUsed="1"/>
-    <w:lsdException w:name="Table List 2" w:semiHidden="1" w:unhideWhenUsed="1"/>
-    <w:lsdException w:name="Table List 3" w:semiHidden="1" w:unhideWhenUsed="1"/>
-    <w:lsdException w:name="Table List 4" w:semiHidden="1" w:unhideWhenUsed="1"/>
-    <w:lsdException w:name="Table List 5" w:semiHidden="1" w:unhideWhenUsed="1"/>
-    <w:lsdException w:name="Table List 6" w:semiHidden="1" w:unhideWhenUsed="1"/>
-    <w:lsdException w:name="Table List 7" w:semiHidden="1" w:unhideWhenUsed="1"/>
-    <w:lsdException w:name="Table List 8" w:semiHidden="1" w:unhideWhenUsed="1"/>
-    <w:lsdException w:name="Table 3D effects 1" w:semiHidden="1" w:unhideWhenUsed="1"/>
-    <w:lsdException w:name="Table 3D effects 2" w:semiHidden="1" w:unhideWhenUsed="1"/>
-    <w:lsdException w:name="Table 3D effects 3" w:semiHidden="1" w:unhideWhenUsed="1"/>
-    <w:lsdException w:name="Table Contemporary" w:semiHidden="1" w:unhideWhenUsed="1"/>
-    <w:lsdException w:name="Table Elegant" w:semiHidden="1" w:unhideWhenUsed="1"/>
-    <w:lsdException w:name="Table Professional" w:semiHidden="1" w:unhideWhenUsed="1"/>
-    <w:lsdException w:name="Table Subtle 1" w:semiHidden="1" w:unhideWhenUsed="1"/>
-    <w:lsdException w:name="Table Subtle 2" w:semiHidden="1" w:unhideWhenUsed="1"/>
-    <w:lsdException w:name="Table Web 1" w:semiHidden="1" w:unhideWhenUsed="1"/>
-    <w:lsdException w:name="Table Web 2" w:semiHidden="1" w:unhideWhenUsed="1"/>
-    <w:lsdException w:name="Table Web 3" w:semiHidden="1" w:unhideWhenUsed="1"/>
-    <w:lsdException w:name="Balloon Text" w:semiHidden="1" w:unhideWhenUsed="1"/>
-    <w:lsdException w:name="Table Grid" w:uiPriority="59"/>
-    <w:lsdException w:name="Table Theme" w:semiHidden="1" w:unhideWhenUsed="1"/>
-    <w:lsdException w:name="Placeholder Text" w:semiHidden="1"/>
-    <w:lsdException w:name="No Spacing" w:uiPriority="1" w:qFormat="1"/>
-    <w:lsdException w:name="Light Shading" w:uiPriority="60"/>
-    <w:lsdException w:name="Light List" w:uiPriority="61"/>
-    <w:lsdException w:name="Light Grid" w:uiPriority="62"/>
-    <w:lsdException w:name="Medium Shading 1" w:uiPriority="63"/>
-    <w:lsdException w:name="Medium Shading 2" w:uiPriority="64"/>
-    <w:lsdException w:name="Medium List 1" w:uiPriority="65"/>
-    <w:lsdException w:name="Medium List 2" w:uiPriority="66"/>
-    <w:lsdException w:name="Medium Grid 1" w:uiPriority="67"/>
-    <w:lsdException w:name="Medium Grid 2" w:uiPriority="68"/>
-    <w:lsdException w:name="Medium Grid 3" w:uiPriority="69"/>
-    <w:lsdException w:name="Dark List" w:uiPriority="70"/>
-    <w:lsdException w:name="Colorful Shading" w:uiPriority="71"/>
-    <w:lsdException w:name="Colorful List" w:uiPriority="72"/>
-    <w:lsdException w:name="Colorful Grid" w:uiPriority="73"/>
-    <w:lsdException w:name="Light Shading Accent 1" w:uiPriority="60"/>
-    <w:lsdException w:name="Light List Accent 1" w:uiPriority="61"/>
-    <w:lsdException w:name="Light Grid Accent 1" w:uiPriority="62"/>
-    <w:lsdException w:name="Medium Shading 1 Accent 1" w:uiPriority="63"/>
-    <w:lsdException w:name="Medium Shading 2 Accent 1" w:uiPriority="64"/>
-    <w:lsdException w:name="Medium List 1 Accent 1" w:uiPriority="65"/>
-    <w:lsdException w:name="Revision" w:semiHidden="1"/>
-    <w:lsdException w:name="List Paragraph" w:uiPriority="34" w:qFormat="1"/>
-    <w:lsdException w:name="Quote" w:uiPriority="29" w:qFormat="1"/>
-    <w:lsdException w:name="Intense Quote" w:uiPriority="30" w:qFormat="1"/>
-    <w:lsdException w:name="Medium List 2 Accent 1" w:uiPriority="66"/>
-    <w:lsdException w:name="Medium Grid 1 Accent 1" w:uiPriority="67"/>
-    <w:lsdException w:name="Medium Grid 2 Accent 1" w:uiPriority="68"/>
-    <w:lsdException w:name="Medium Grid 3 Accent 1" w:uiPriority="69"/>
-    <w:lsdException w:name="Dark List Accent 1" w:uiPriority="70"/>
-    <w:lsdException w:name="Colorful Shading Accent 1" w:uiPriority="71"/>
-    <w:lsdException w:name="Colorful List Accent 1" w:uiPriority="72"/>
-    <w:lsdException w:name="Colorful Grid Accent 1" w:uiPriority="73"/>
-    <w:lsdException w:name="Light Shading Accent 2" w:uiPriority="60"/>
-    <w:lsdException w:name="Light List Accent 2" w:uiPriority="61"/>
-    <w:lsdException w:name="Light Grid Accent 2" w:uiPriority="62"/>
-    <w:lsdException w:name="Medium Shading 1 Accent 2" w:uiPriority="63"/>
-    <w:lsdException w:name="Medium Shading 2 Accent 2" w:uiPriority="64"/>
-    <w:lsdException w:name="Medium List 1 Accent 2" w:uiPriority="65"/>
-    <w:lsdException w:name="Medium List 2 Accent 2" w:uiPriority="66"/>
-    <w:lsdException w:name="Medium Grid 1 Accent 2" w:uiPriority="67"/>
-    <w:lsdException w:name="Medium Grid 2 Accent 2" w:uiPriority="68"/>
-    <w:lsdException w:name="Medium Grid 3 Accent 2" w:uiPriority="69"/>
-    <w:lsdException w:name="Dark List Accent 2" w:uiPriority="70"/>
-    <w:lsdException w:name="Colorful Shading Accent 2" w:uiPriority="71"/>
-    <w:lsdException w:name="Colorful List Accent 2" w:uiPriority="72"/>
-    <w:lsdException w:name="Colorful Grid Accent 2" w:uiPriority="73"/>
-    <w:lsdException w:name="Light Shading Accent 3" w:uiPriority="60"/>
-    <w:lsdException w:name="Light List Accent 3" w:uiPriority="61"/>
-    <w:lsdException w:name="Light Grid Accent 3" w:uiPriority="62"/>
-    <w:lsdException w:name="Medium Shading 1 Accent 3" w:uiPriority="63"/>
-    <w:lsdException w:name="Medium Shading 2 Accent 3" w:uiPriority="64"/>
-    <w:lsdException w:name="Medium List 1 Accent 3" w:uiPriority="65"/>
-    <w:lsdException w:name="Medium List 2 Accent 3" w:uiPriority="66"/>
-    <w:lsdException w:name="Medium Grid 1 Accent 3" w:uiPriority="67"/>
-    <w:lsdException w:name="Medium Grid 2 Accent 3" w:uiPriority="68"/>
-    <w:lsdException w:name="Medium Grid 3 Accent 3" w:uiPriority="69"/>
-    <w:lsdException w:name="Dark List Accent 3" w:uiPriority="70"/>
-    <w:lsdException w:name="Colorful Shading Accent 3" w:uiPriority="71"/>
-    <w:lsdException w:name="Colorful List Accent 3" w:uiPriority="72"/>
-    <w:lsdException w:name="Colorful Grid Accent 3" w:uiPriority="73"/>
-    <w:lsdException w:name="Light Shading Accent 4" w:uiPriority="60"/>
-    <w:lsdException w:name="Light List Accent 4" w:uiPriority="61"/>
-    <w:lsdException w:name="Light Grid Accent 4" w:uiPriority="62"/>
-    <w:lsdException w:name="Medium Shading 1 Accent 4" w:uiPriority="63"/>
-    <w:lsdException w:name="Medium Shading 2 Accent 4" w:uiPriority="64"/>
-    <w:lsdException w:name="Medium List 1 Accent 4" w:uiPriority="65"/>
-    <w:lsdException w:name="Medium List 2 Accent 4" w:uiPriority="66"/>
-    <w:lsdException w:name="Medium Grid 1 Accent 4" w:uiPriority="67"/>
-    <w:lsdException w:name="Medium Grid 2 Accent 4" w:uiPriority="68"/>
-    <w:lsdException w:name="Medium Grid 3 Accent 4" w:uiPriority="69"/>
-    <w:lsdException w:name="Dark List Accent 4" w:uiPriority="70"/>
-    <w:lsdException w:name="Colorful Shading Accent 4" w:uiPriority="71"/>
-    <w:lsdException w:name="Colorful List Accent 4" w:uiPriority="72"/>
-    <w:lsdException w:name="Colorful Grid Accent 4" w:uiPriority="73"/>
-    <w:lsdException w:name="Light Shading Accent 5" w:uiPriority="60"/>
-    <w:lsdException w:name="Light List Accent 5" w:uiPriority="61"/>
-    <w:lsdException w:name="Light Grid Accent 5" w:uiPriority="62"/>
-    <w:lsdException w:name="Medium Shading 1 Accent 5" w:uiPriority="63"/>
-    <w:lsdException w:name="Medium Shading 2 Accent 5" w:uiPriority="64"/>
-    <w:lsdException w:name="Medium List 1 Accent 5" w:uiPriority="65"/>
-    <w:lsdException w:name="Medium List 2 Accent 5" w:uiPriority="66"/>
-    <w:lsdException w:name="Medium Grid 1 Accent 5" w:uiPriority="67"/>
-    <w:lsdException w:name="Medium Grid 2 Accent 5" w:uiPriority="68"/>
-    <w:lsdException w:name="Medium Grid 3 Accent 5" w:uiPriority="69"/>
-    <w:lsdException w:name="Dark List Accent 5" w:uiPriority="70"/>
-    <w:lsdException w:name="Colorful Shading Accent 5" w:uiPriority="71"/>
-    <w:lsdException w:name="Colorful List Accent 5" w:uiPriority="72"/>
-    <w:lsdException w:name="Colorful Grid Accent 5" w:uiPriority="73"/>
-    <w:lsdException w:name="Light Shading Accent 6" w:uiPriority="60"/>
-    <w:lsdException w:name="Light List Accent 6" w:uiPriority="61"/>
-    <w:lsdException w:name="Light Grid Accent 6" w:uiPriority="62"/>
-    <w:lsdException w:name="Medium Shading 1 Accent 6" w:uiPriority="63"/>
-    <w:lsdException w:name="Medium Shading 2 Accent 6" w:uiPriority="64"/>
-    <w:lsdException w:name="Medium List 1 Accent 6" w:uiPriority="65"/>
-    <w:lsdException w:name="Medium List 2 Accent 6" w:uiPriority="66"/>
-    <w:lsdException w:name="Medium Grid 1 Accent 6" w:uiPriority="67"/>
-    <w:lsdException w:name="Medium Grid 2 Accent 6" w:uiPriority="68"/>
-    <w:lsdException w:name="Medium Grid 3 Accent 6" w:uiPriority="69"/>
-    <w:lsdException w:name="Dark List Accent 6" w:uiPriority="70"/>
-    <w:lsdException w:name="Colorful Shading Accent 6" w:uiPriority="71"/>
-    <w:lsdException w:name="Colorful List Accent 6" w:uiPriority="72"/>
-    <w:lsdException w:name="Colorful Grid Accent 6" w:uiPriority="73"/>
-    <w:lsdException w:name="Subtle Emphasis" w:uiPriority="19" w:qFormat="1"/>
-    <w:lsdException w:name="Intense Emphasis" w:uiPriority="21" w:qFormat="1"/>
-    <w:lsdException w:name="Subtle Reference" w:uiPriority="31" w:qFormat="1"/>
-    <w:lsdException w:name="Intense Reference" w:uiPriority="32" w:qFormat="1"/>
-    <w:lsdException w:name="Book Title" w:uiPriority="33" w:qFormat="1"/>
-    <w:lsdException w:name="Bibliography" w:semiHidden="1" w:uiPriority="37" w:unhideWhenUsed="1"/>
-    <w:lsdException w:name="TOC Heading" w:semiHidden="1" w:uiPriority="39" w:unhideWhenUsed="1" w:qFormat="1"/>
-    <w:lsdException w:name="Plain Table 1" w:uiPriority="41"/>
-    <w:lsdException w:name="Plain Table 2" w:uiPriority="42"/>
-    <w:lsdException w:name="Plain Table 3" w:uiPriority="43"/>
-    <w:lsdException w:name="Plain Table 4" w:uiPriority="44"/>
-    <w:lsdException w:name="Plain Table 5" w:uiPriority="45"/>
-    <w:lsdException w:name="Grid Table Light" w:uiPriority="40"/>
-    <w:lsdException w:name="Grid Table 1 Light" w:uiPriority="46"/>
-    <w:lsdException w:name="Grid Table 2" w:uiPriority="47"/>
-    <w:lsdException w:name="Grid Table 3" w:uiPriority="48"/>
-    <w:lsdException w:name="Grid Table 4" w:uiPriority="49"/>
-    <w:lsdException w:name="Grid Table 5 Dark" w:uiPriority="50"/>
-    <w:lsdException w:name="Grid Table 6 Colorful" w:uiPriority="51"/>
-    <w:lsdException w:name="Grid Table 7 Colorful" w:uiPriority="52"/>
-    <w:lsdException w:name="Grid Table 1 Light Accent 1" w:uiPriority="46"/>
-    <w:lsdException w:name="Grid Table 2 Accent 1" w:uiPriority="47"/>
-    <w:lsdException w:name="Grid Table 3 Accent 1" w:uiPriority="48"/>
-    <w:lsdException w:name="Grid Table 4 Accent 1" w:uiPriority="49"/>
-    <w:lsdException w:name="Grid Table 5 Dark Accent 1" w:uiPriority="50"/>
-    <w:lsdException w:name="Grid Table 6 Colorful Accent 1" w:uiPriority="51"/>
-    <w:lsdException w:name="Grid Table 7 Colorful Accent 1" w:uiPriority="52"/>
-    <w:lsdException w:name="Grid Table 1 Light Accent 2" w:uiPriority="46"/>
-    <w:lsdException w:name="Grid Table 2 Accent 2" w:uiPriority="47"/>
-    <w:lsdException w:name="Grid Table 3 Accent 2" w:uiPriority="48"/>
-    <w:lsdException w:name="Grid Table 4 Accent 2" w:uiPriority="49"/>
-    <w:lsdException w:name="Grid Table 5 Dark Accent 2" w:uiPriority="50"/>
-    <w:lsdException w:name="Grid Table 6 Colorful Accent 2" w:uiPriority="51"/>
-    <w:lsdException w:name="Grid Table 7 Colorful Accent 2" w:uiPriority="52"/>
-    <w:lsdException w:name="Grid Table 1 Light Accent 3" w:uiPriority="46"/>
-    <w:lsdException w:name="Grid Table 2 Accent 3" w:uiPriority="47"/>
-    <w:lsdException w:name="Grid Table 3 Accent 3" w:uiPriority="48"/>
-    <w:lsdException w:name="Grid Table 4 Accent 3" w:uiPriority="49"/>
-    <w:lsdException w:name="Grid Table 5 Dark Accent 3" w:uiPriority="50"/>
-    <w:lsdException w:name="Grid Table 6 Colorful Accent 3" w:uiPriority="51"/>
-    <w:lsdException w:name="Grid Table 7 Colorful Accent 3" w:uiPriority="52"/>
-    <w:lsdException w:name="Grid Table 1 Light Accent 4" w:uiPriority="46"/>
-    <w:lsdException w:name="Grid Table 2 Accent 4" w:uiPriority="47"/>
-    <w:lsdException w:name="Grid Table 3 Accent 4" w:uiPriority="48"/>
-    <w:lsdException w:name="Grid Table 4 Accent 4" w:uiPriority="49"/>
-    <w:lsdException w:name="Grid Table 5 Dark Accent 4" w:uiPriority="50"/>
-    <w:lsdException w:name="Grid Table 6 Colorful Accent 4" w:uiPriority="51"/>
-    <w:lsdException w:name="Grid Table 7 Colorful Accent 4" w:uiPriority="52"/>
-    <w:lsdException w:name="Grid Table 1 Light Accent 5" w:uiPriority="46"/>
-    <w:lsdException w:name="Grid Table 2 Accent 5" w:uiPriority="47"/>
-    <w:lsdException w:name="Grid Table 3 Accent 5" w:uiPriority="48"/>
-    <w:lsdException w:name="Grid Table 4 Accent 5" w:uiPriority="49"/>
-    <w:lsdException w:name="Grid Table 5 Dark Accent 5" w:uiPriority="50"/>
-    <w:lsdException w:name="Grid Table 6 Colorful Accent 5" w:uiPriority="51"/>
-    <w:lsdException w:name="Grid Table 7 Colorful Accent 5" w:uiPriority="52"/>
-    <w:lsdException w:name="Grid Table 1 Light Accent 6" w:uiPriority="46"/>
-    <w:lsdException w:name="Grid Table 2 Accent 6" w:uiPriority="47"/>
-    <w:lsdException w:name="Grid Table 3 Accent 6" w:uiPriority="48"/>
-    <w:lsdException w:name="Grid Table 4 Accent 6" w:uiPriority="49"/>
-    <w:lsdException w:name="Grid Table 5 Dark Accent 6" w:uiPriority="50"/>
-    <w:lsdException w:name="Grid Table 6 Colorful Accent 6" w:uiPriority="51"/>
-    <w:lsdException w:name="Grid Table 7 Colorful Accent 6" w:uiPriority="52"/>
-    <w:lsdException w:name="List Table 1 Light" w:uiPriority="46"/>
-    <w:lsdException w:name="List Table 2" w:uiPriority="47"/>
-    <w:lsdException w:name="List Table 3" w:uiPriority="48"/>
-    <w:lsdException w:name="List Table 4" w:uiPriority="49"/>
-    <w:lsdException w:name="List Table 5 Dark" w:uiPriority="50"/>
-    <w:lsdException w:name="List Table 6 Colorful" w:uiPriority="51"/>
-    <w:lsdException w:name="List Table 7 Colorful" w:uiPriority="52"/>
-    <w:lsdException w:name="List Table 1 Light Accent 1" w:uiPriority="46"/>
-    <w:lsdException w:name="List Table 2 Accent 1" w:uiPriority="47"/>
-    <w:lsdException w:name="List Table 3 Accent 1" w:uiPriority="48"/>
-    <w:lsdException w:name="List Table 4 Accent 1" w:uiPriority="49"/>
-    <w:lsdException w:name="List Table 5 Dark Accent 1" w:uiPriority="50"/>
-    <w:lsdException w:name="List Table 6 Colorful Accent 1" w:uiPriority="51"/>
-    <w:lsdException w:name="List Table 7 Colorful Accent 1" w:uiPriority="52"/>
-    <w:lsdException w:name="List Table 1 Light Accent 2" w:uiPriority="46"/>
-    <w:lsdException w:name="List Table 2 Accent 2" w:uiPriority="47"/>
-    <w:lsdException w:name="List Table 3 Accent 2" w:uiPriority="48"/>
-    <w:lsdException w:name="List Table 4 Accent 2" w:uiPriority="49"/>
-    <w:lsdException w:name="List Table 5 Dark Accent 2" w:uiPriority="50"/>
-    <w:lsdException w:name="List Table 6 Colorful Accent 2" w:uiPriority="51"/>
-    <w:lsdException w:name="List Table 7 Colorful Accent 2" w:uiPriority="52"/>
-    <w:lsdException w:name="List Table 1 Light Accent 3" w:uiPriority="46"/>
-    <w:lsdException w:name="List Table 2 Accent 3" w:uiPriority="47"/>
-    <w:lsdException w:name="List Table 3 Accent 3" w:uiPriority="48"/>
-    <w:lsdException w:name="List Table 4 Accent 3" w:uiPriority="49"/>
-    <w:lsdException w:name="List Table 5 Dark Accent 3" w:uiPriority="50"/>
-    <w:lsdException w:name="List Table 6 Colorful Accent 3" w:uiPriority="51"/>
-    <w:lsdException w:name="List Table 7 Colorful Accent 3" w:uiPriority="52"/>
-    <w:lsdException w:name="List Table 1 Light Accent 4" w:uiPriority="46"/>
-    <w:lsdException w:name="List Table 2 Accent 4" w:uiPriority="47"/>
-    <w:lsdException w:name="List Table 3 Accent 4" w:uiPriority="48"/>
-    <w:lsdException w:name="List Table 4 Accent 4" w:uiPriority="49"/>
-    <w:lsdException w:name="List Table 5 Dark Accent 4" w:uiPriority="50"/>
-    <w:lsdException w:name="List Table 6 Colorful Accent 4" w:uiPriority="51"/>
-    <w:lsdException w:name="List Table 7 Colorful Accent 4" w:uiPriority="52"/>
-    <w:lsdException w:name="List Table 1 Light Accent 5" w:uiPriority="46"/>
-    <w:lsdException w:name="List Table 2 Accent 5" w:uiPriority="47"/>
-    <w:lsdException w:name="List Table 3 Accent 5" w:uiPriority="48"/>
-    <w:lsdException w:name="List Table 4 Accent 5" w:uiPriority="49"/>
-    <w:lsdException w:name="List Table 5 Dark Accent 5" w:uiPriority="50"/>
-    <w:lsdException w:name="List Table 6 Colorful Accent 5" w:uiPriority="51"/>
-    <w:lsdException w:name="List Table 7 Colorful Accent 5" w:uiPriority="52"/>
-    <w:lsdException w:name="List Table 1 Light Accent 6" w:uiPriority="46"/>
-    <w:lsdException w:name="List Table 2 Accent 6" w:uiPriority="47"/>
-    <w:lsdException w:name="List Table 3 Accent 6" w:uiPriority="48"/>
-    <w:lsdException w:name="List Table 4 Accent 6" w:uiPriority="49"/>
-    <w:lsdException w:name="List Table 5 Dark Accent 6" w:uiPriority="50"/>
-    <w:lsdException w:name="List Table 6 Colorful Accent 6" w:uiPriority="51"/>
-    <w:lsdException w:name="List Table 7 Colorful Accent 6" w:uiPriority="52"/>
+  <w:latentStyles w:defLockedState="0" w:defUIPriority="99" w:defSemiHidden="1" w:defUnhideWhenUsed="1" w:defQFormat="0" w:count="267">
+    <w:lsdException w:name="Normal" w:semiHidden="0" w:uiPriority="0" w:unhideWhenUsed="0" w:qFormat="1"/>
+    <w:lsdException w:name="heading 1" w:semiHidden="0" w:uiPriority="9" w:unhideWhenUsed="0" w:qFormat="1"/>
+    <w:lsdException w:name="heading 2" w:uiPriority="9" w:qFormat="1"/>
+    <w:lsdException w:name="heading 3" w:uiPriority="9" w:qFormat="1"/>
+    <w:lsdException w:name="heading 4" w:uiPriority="9" w:qFormat="1"/>
+    <w:lsdException w:name="heading 5" w:uiPriority="9" w:qFormat="1"/>
+    <w:lsdException w:name="heading 6" w:uiPriority="9" w:qFormat="1"/>
+    <w:lsdException w:name="heading 7" w:uiPriority="9" w:qFormat="1"/>
+    <w:lsdException w:name="heading 8" w:uiPriority="9" w:qFormat="1"/>
+    <w:lsdException w:name="heading 9" w:uiPriority="9" w:qFormat="1"/>
+    <w:lsdException w:name="toc 1" w:uiPriority="39"/>
+    <w:lsdException w:name="toc 2" w:uiPriority="39"/>
+    <w:lsdException w:name="toc 3" w:uiPriority="39"/>
+    <w:lsdException w:name="toc 4" w:uiPriority="39"/>
+    <w:lsdException w:name="toc 5" w:uiPriority="39"/>
+    <w:lsdException w:name="toc 6" w:uiPriority="39"/>
+    <w:lsdException w:name="toc 7" w:uiPriority="39"/>
+    <w:lsdException w:name="toc 8" w:uiPriority="39"/>
+    <w:lsdException w:name="toc 9" w:uiPriority="39"/>
+    <w:lsdException w:name="caption" w:uiPriority="35" w:qFormat="1"/>
+    <w:lsdException w:name="Title" w:semiHidden="0" w:uiPriority="10" w:unhideWhenUsed="0" w:qFormat="1"/>
+    <w:lsdException w:name="Default Paragraph Font" w:uiPriority="1"/>
+    <w:lsdException w:name="Subtitle" w:semiHidden="0" w:uiPriority="11" w:unhideWhenUsed="0" w:qFormat="1"/>
+    <w:lsdException w:name="Strong" w:semiHidden="0" w:uiPriority="22" w:unhideWhenUsed="0" w:qFormat="1"/>
+    <w:lsdException w:name="Emphasis" w:semiHidden="0" w:uiPriority="20" w:unhideWhenUsed="0" w:qFormat="1"/>
+    <w:lsdException w:name="Table Grid" w:semiHidden="0" w:uiPriority="59" w:unhideWhenUsed="0"/>
+    <w:lsdException w:name="Placeholder Text" w:unhideWhenUsed="0"/>
+    <w:lsdException w:name="No Spacing" w:semiHidden="0" w:uiPriority="1" w:unhideWhenUsed="0" w:qFormat="1"/>
+    <w:lsdException w:name="Light Shading" w:semiHidden="0" w:uiPriority="60" w:unhideWhenUsed="0"/>
+    <w:lsdException w:name="Light List" w:semiHidden="0" w:uiPriority="61" w:unhideWhenUsed="0"/>
+    <w:lsdException w:name="Light Grid" w:semiHidden="0" w:uiPriority="62" w:unhideWhenUsed="0"/>
+    <w:lsdException w:name="Medium Shading 1" w:semiHidden="0" w:uiPriority="63" w:unhideWhenUsed="0"/>
+    <w:lsdException w:name="Medium Shading 2" w:semiHidden="0" w:uiPriority="64" w:unhideWhenUsed="0"/>
+    <w:lsdException w:name="Medium List 1" w:semiHidden="0" w:uiPriority="65" w:unhideWhenUsed="0"/>
+    <w:lsdException w:name="Medium List 2" w:semiHidden="0" w:uiPriority="66" w:unhideWhenUsed="0"/>
+    <w:lsdException w:name="Medium Grid 1" w:semiHidden="0" w:uiPriority="67" w:unhideWhenUsed="0"/>
+    <w:lsdException w:name="Medium Grid 2" w:semiHidden="0" w:uiPriority="68" w:unhideWhenUsed="0"/>
+    <w:lsdException w:name="Medium Grid 3" w:semiHidden="0" w:uiPriority="69" w:unhideWhenUsed="0"/>
+    <w:lsdException w:name="Dark List" w:semiHidden="0" w:uiPriority="70" w:unhideWhenUsed="0"/>
+    <w:lsdException w:name="Colorful Shading" w:semiHidden="0" w:uiPriority="71" w:unhideWhenUsed="0"/>
+    <w:lsdException w:name="Colorful List" w:semiHidden="0" w:uiPriority="72" w:unhideWhenUsed="0"/>
+    <w:lsdException w:name="Colorful Grid" w:semiHidden="0" w:uiPriority="73" w:unhideWhenUsed="0"/>
+    <w:lsdException w:name="Light Shading Accent 1" w:semiHidden="0" w:uiPriority="60" w:unhideWhenUsed="0"/>
+    <w:lsdException w:name="Light List Accent 1" w:semiHidden="0" w:uiPriority="61" w:unhideWhenUsed="0"/>
+    <w:lsdException w:name="Light Grid Accent 1" w:semiHidden="0" w:uiPriority="62" w:unhideWhenUsed="0"/>
+    <w:lsdException w:name="Medium Shading 1 Accent 1" w:semiHidden="0" w:uiPriority="63" w:unhideWhenUsed="0"/>
+    <w:lsdException w:name="Medium Shading 2 Accent 1" w:semiHidden="0" w:uiPriority="64" w:unhideWhenUsed="0"/>
+    <w:lsdException w:name="Medium List 1 Accent 1" w:semiHidden="0" w:uiPriority="65" w:unhideWhenUsed="0"/>
+    <w:lsdException w:name="Revision" w:unhideWhenUsed="0"/>
+    <w:lsdException w:name="List Paragraph" w:semiHidden="0" w:uiPriority="34" w:unhideWhenUsed="0" w:qFormat="1"/>
+    <w:lsdException w:name="Quote" w:semiHidden="0" w:uiPriority="29" w:unhideWhenUsed="0" w:qFormat="1"/>
+    <w:lsdException w:name="Intense Quote" w:semiHidden="0" w:uiPriority="30" w:unhideWhenUsed="0" w:qFormat="1"/>
+    <w:lsdException w:name="Medium List 2 Accent 1" w:semiHidden="0" w:uiPriority="66" w:unhideWhenUsed="0"/>
+    <w:lsdException w:name="Medium Grid 1 Accent 1" w:semiHidden="0" w:uiPriority="67" w:unhideWhenUsed="0"/>
+    <w:lsdException w:name="Medium Grid 2 Accent 1" w:semiHidden="0" w:uiPriority="68" w:unhideWhenUsed="0"/>
+    <w:lsdException w:name="Medium Grid 3 Accent 1" w:semiHidden="0" w:uiPriority="69" w:unhideWhenUsed="0"/>
+    <w:lsdException w:name="Dark List Accent 1" w:semiHidden="0" w:uiPriority="70" w:unhideWhenUsed="0"/>
+    <w:lsdException w:name="Colorful Shading Accent 1" w:semiHidden="0" w:uiPriority="71" w:unhideWhenUsed="0"/>
+    <w:lsdException w:name="Colorful List Accent 1" w:semiHidden="0" w:uiPriority="72" w:unhideWhenUsed="0"/>
+    <w:lsdException w:name="Colorful Grid Accent 1" w:semiHidden="0" w:uiPriority="73" w:unhideWhenUsed="0"/>
+    <w:lsdException w:name="Light Shading Accent 2" w:semiHidden="0" w:uiPriority="60" w:unhideWhenUsed="0"/>
+    <w:lsdException w:name="Light List Accent 2" w:semiHidden="0" w:uiPriority="61" w:unhideWhenUsed="0"/>
+    <w:lsdException w:name="Light Grid Accent 2" w:semiHidden="0" w:uiPriority="62" w:unhideWhenUsed="0"/>
+    <w:lsdException w:name="Medium Shading 1 Accent 2" w:semiHidden="0" w:uiPriority="63" w:unhideWhenUsed="0"/>
+    <w:lsdException w:name="Medium Shading 2 Accent 2" w:semiHidden="0" w:uiPriority="64" w:unhideWhenUsed="0"/>
+    <w:lsdException w:name="Medium List 1 Accent 2" w:semiHidden="0" w:uiPriority="65" w:unhideWhenUsed="0"/>
+    <w:lsdException w:name="Medium List 2 Accent 2" w:semiHidden="0" w:uiPriority="66" w:unhideWhenUsed="0"/>
+    <w:lsdException w:name="Medium Grid 1 Accent 2" w:semiHidden="0" w:uiPriority="67" w:unhideWhenUsed="0"/>
+    <w:lsdException w:name="Medium Grid 2 Accent 2" w:semiHidden="0" w:uiPriority="68" w:unhideWhenUsed="0"/>
+    <w:lsdException w:name="Medium Grid 3 Accent 2" w:semiHidden="0" w:uiPriority="69" w:unhideWhenUsed="0"/>
+    <w:lsdException w:name="Dark List Accent 2" w:semiHidden="0" w:uiPriority="70" w:unhideWhenUsed="0"/>
+    <w:lsdException w:name="Colorful Shading Accent 2" w:semiHidden="0" w:uiPriority="71" w:unhideWhenUsed="0"/>
+    <w:lsdException w:name="Colorful List Accent 2" w:semiHidden="0" w:uiPriority="72" w:unhideWhenUsed="0"/>
+    <w:lsdException w:name="Colorful Grid Accent 2" w:semiHidden="0" w:uiPriority="73" w:unhideWhenUsed="0"/>
+    <w:lsdException w:name="Light Shading Accent 3" w:semiHidden="0" w:uiPriority="60" w:unhideWhenUsed="0"/>
+    <w:lsdException w:name="Light List Accent 3" w:semiHidden="0" w:uiPriority="61" w:unhideWhenUsed="0"/>
+    <w:lsdException w:name="Light Grid Accent 3" w:semiHidden="0" w:uiPriority="62" w:unhideWhenUsed="0"/>
+    <w:lsdException w:name="Medium Shading 1 Accent 3" w:semiHidden="0" w:uiPriority="63" w:unhideWhenUsed="0"/>
+    <w:lsdException w:name="Medium Shading 2 Accent 3" w:semiHidden="0" w:uiPriority="64" w:unhideWhenUsed="0"/>
+    <w:lsdException w:name="Medium List 1 Accent 3" w:semiHidden="0" w:uiPriority="65" w:unhideWhenUsed="0"/>
+    <w:lsdException w:name="Medium List 2 Accent 3" w:semiHidden="0" w:uiPriority="66" w:unhideWhenUsed="0"/>
+    <w:lsdException w:name="Medium Grid 1 Accent 3" w:semiHidden="0" w:uiPriority="67" w:unhideWhenUsed="0"/>
+    <w:lsdException w:name="Medium Grid 2 Accent 3" w:semiHidden="0" w:uiPriority="68" w:unhideWhenUsed="0"/>
+    <w:lsdException w:name="Medium Grid 3 Accent 3" w:semiHidden="0" w:uiPriority="69" w:unhideWhenUsed="0"/>
+    <w:lsdException w:name="Dark List Accent 3" w:semiHidden="0" w:uiPriority="70" w:unhideWhenUsed="0"/>
+    <w:lsdException w:name="Colorful Shading Accent 3" w:semiHidden="0" w:uiPriority="71" w:unhideWhenUsed="0"/>
+    <w:lsdException w:name="Colorful List Accent 3" w:semiHidden="0" w:uiPriority="72" w:unhideWhenUsed="0"/>
+    <w:lsdException w:name="Colorful Grid Accent 3" w:semiHidden="0" w:uiPriority="73" w:unhideWhenUsed="0"/>
+    <w:lsdException w:name="Light Shading Accent 4" w:semiHidden="0" w:uiPriority="60" w:unhideWhenUsed="0"/>
+    <w:lsdException w:name="Light List Accent 4" w:semiHidden="0" w:uiPriority="61" w:unhideWhenUsed="0"/>
+    <w:lsdException w:name="Light Grid Accent 4" w:semiHidden="0" w:uiPriority="62" w:unhideWhenUsed="0"/>
+    <w:lsdException w:name="Medium Shading 1 Accent 4" w:semiHidden="0" w:uiPriority="63" w:unhideWhenUsed="0"/>
+    <w:lsdException w:name="Medium Shading 2 Accent 4" w:semiHidden="0" w:uiPriority="64" w:unhideWhenUsed="0"/>
+    <w:lsdException w:name="Medium List 1 Accent 4" w:semiHidden="0" w:uiPriority="65" w:unhideWhenUsed="0"/>
+    <w:lsdException w:name="Medium List 2 Accent 4" w:semiHidden="0" w:uiPriority="66" w:unhideWhenUsed="0"/>
+    <w:lsdException w:name="Medium Grid 1 Accent 4" w:semiHidden="0" w:uiPriority="67" w:unhideWhenUsed="0"/>
+    <w:lsdException w:name="Medium Grid 2 Accent 4" w:semiHidden="0" w:uiPriority="68" w:unhideWhenUsed="0"/>
+    <w:lsdException w:name="Medium Grid 3 Accent 4" w:semiHidden="0" w:uiPriority="69" w:unhideWhenUsed="0"/>
+    <w:lsdException w:name="Dark List Accent 4" w:semiHidden="0" w:uiPriority="70" w:unhideWhenUsed="0"/>
+    <w:lsdException w:name="Colorful Shading Accent 4" w:semiHidden="0" w:uiPriority="71" w:unhideWhenUsed="0"/>
+    <w:lsdException w:name="Colorful List Accent 4" w:semiHidden="0" w:uiPriority="72" w:unhideWhenUsed="0"/>
+    <w:lsdException w:name="Colorful Grid Accent 4" w:semiHidden="0" w:uiPriority="73" w:unhideWhenUsed="0"/>
+    <w:lsdException w:name="Light Shading Accent 5" w:semiHidden="0" w:uiPriority="60" w:unhideWhenUsed="0"/>
+    <w:lsdException w:name="Light List Accent 5" w:semiHidden="0" w:uiPriority="61" w:unhideWhenUsed="0"/>
+    <w:lsdException w:name="Light Grid Accent 5" w:semiHidden="0" w:uiPriority="62" w:unhideWhenUsed="0"/>
+    <w:lsdException w:name="Medium Shading 1 Accent 5" w:semiHidden="0" w:uiPriority="63" w:unhideWhenUsed="0"/>
+    <w:lsdException w:name="Medium Shading 2 Accent 5" w:semiHidden="0" w:uiPriority="64" w:unhideWhenUsed="0"/>
+    <w:lsdException w:name="Medium List 1 Accent 5" w:semiHidden="0" w:uiPriority="65" w:unhideWhenUsed="0"/>
+    <w:lsdException w:name="Medium List 2 Accent 5" w:semiHidden="0" w:uiPriority="66" w:unhideWhenUsed="0"/>
+    <w:lsdException w:name="Medium Grid 1 Accent 5" w:semiHidden="0" w:uiPriority="67" w:unhideWhenUsed="0"/>
+    <w:lsdException w:name="Medium Grid 2 Accent 5" w:semiHidden="0" w:uiPriority="68" w:unhideWhenUsed="0"/>
+    <w:lsdException w:name="Medium Grid 3 Accent 5" w:semiHidden="0" w:uiPriority="69" w:unhideWhenUsed="0"/>
+    <w:lsdException w:name="Dark List Accent 5" w:semiHidden="0" w:uiPriority="70" w:unhideWhenUsed="0"/>
+    <w:lsdException w:name="Colorful Shading Accent 5" w:semiHidden="0" w:uiPriority="71" w:unhideWhenUsed="0"/>
+    <w:lsdException w:name="Colorful List Accent 5" w:semiHidden="0" w:uiPriority="72" w:unhideWhenUsed="0"/>
+    <w:lsdException w:name="Colorful Grid Accent 5" w:semiHidden="0" w:uiPriority="73" w:unhideWhenUsed="0"/>
+    <w:lsdException w:name="Light Shading Accent 6" w:semiHidden="0" w:uiPriority="60" w:unhideWhenUsed="0"/>
+    <w:lsdException w:name="Light List Accent 6" w:semiHidden="0" w:uiPriority="61" w:unhideWhenUsed="0"/>
+    <w:lsdException w:name="Light Grid Accent 6" w:semiHidden="0" w:uiPriority="62" w:unhideWhenUsed="0"/>
+    <w:lsdException w:name="Medium Shading 1 Accent 6" w:semiHidden="0" w:uiPriority="63" w:unhideWhenUsed="0"/>
+    <w:lsdException w:name="Medium Shading 2 Accent 6" w:semiHidden="0" w:uiPriority="64" w:unhideWhenUsed="0"/>
+    <w:lsdException w:name="Medium List 1 Accent 6" w:semiHidden="0" w:uiPriority="65" w:unhideWhenUsed="0"/>
+    <w:lsdException w:name="Medium List 2 Accent 6" w:semiHidden="0" w:uiPriority="66" w:unhideWhenUsed="0"/>
+    <w:lsdException w:name="Medium Grid 1 Accent 6" w:semiHidden="0" w:uiPriority="67" w:unhideWhenUsed="0"/>
+    <w:lsdException w:name="Medium Grid 2 Accent 6" w:semiHidden="0" w:uiPriority="68" w:unhideWhenUsed="0"/>
+    <w:lsdException w:name="Medium Grid 3 Accent 6" w:semiHidden="0" w:uiPriority="69" w:unhideWhenUsed="0"/>
+    <w:lsdException w:name="Dark List Accent 6" w:semiHidden="0" w:uiPriority="70" w:unhideWhenUsed="0"/>
+    <w:lsdException w:name="Colorful Shading Accent 6" w:semiHidden="0" w:uiPriority="71" w:unhideWhenUsed="0"/>
+    <w:lsdException w:name="Colorful List Accent 6" w:semiHidden="0" w:uiPriority="72" w:unhideWhenUsed="0"/>
+    <w:lsdException w:name="Colorful Grid Accent 6" w:semiHidden="0" w:uiPriority="73" w:unhideWhenUsed="0"/>
+    <w:lsdException w:name="Subtle Emphasis" w:semiHidden="0" w:uiPriority="19" w:unhideWhenUsed="0" w:qFormat="1"/>
+    <w:lsdException w:name="Intense Emphasis" w:semiHidden="0" w:uiPriority="21" w:unhideWhenUsed="0" w:qFormat="1"/>
+    <w:lsdException w:name="Subtle Reference" w:semiHidden="0" w:uiPriority="31" w:unhideWhenUsed="0" w:qFormat="1"/>
+    <w:lsdException w:name="Intense Reference" w:semiHidden="0" w:uiPriority="32" w:unhideWhenUsed="0" w:qFormat="1"/>
+    <w:lsdException w:name="Book Title" w:semiHidden="0" w:uiPriority="33" w:unhideWhenUsed="0" w:qFormat="1"/>
+    <w:lsdException w:name="Bibliography" w:uiPriority="37"/>
+    <w:lsdException w:name="TOC Heading" w:uiPriority="39" w:qFormat="1"/>
   </w:latentStyles>
-  <w:style w:type="paragraph" w:default="1" w:styleId="Normal">
+  <w:style w:type="paragraph" w:default="1" w:styleId="a">
     <w:name w:val="Normal"/>
     <w:qFormat/>
     <w:rsid w:val="00A271A8"/>
@@ -2418,10 +2210,10 @@
       <w:sz w:val="28"/>
     </w:rPr>
   </w:style>
-  <w:style w:type="paragraph" w:styleId="Heading2">
+  <w:style w:type="paragraph" w:styleId="2">
     <w:name w:val="heading 2"/>
-    <w:basedOn w:val="Normal"/>
-    <w:link w:val="Heading2Char"/>
+    <w:basedOn w:val="a"/>
+    <w:link w:val="20"/>
     <w:uiPriority w:val="9"/>
     <w:qFormat/>
     <w:rsid w:val="004F2668"/>
@@ -2440,13 +2232,13 @@
       <w:lang w:eastAsia="uk-UA"/>
     </w:rPr>
   </w:style>
-  <w:style w:type="character" w:default="1" w:styleId="DefaultParagraphFont">
+  <w:style w:type="character" w:default="1" w:styleId="a0">
     <w:name w:val="Default Paragraph Font"/>
     <w:uiPriority w:val="1"/>
     <w:semiHidden/>
     <w:unhideWhenUsed/>
   </w:style>
-  <w:style w:type="table" w:default="1" w:styleId="TableNormal">
+  <w:style w:type="table" w:default="1" w:styleId="a1">
     <w:name w:val="Normal Table"/>
     <w:uiPriority w:val="99"/>
     <w:semiHidden/>
@@ -2461,16 +2253,16 @@
       </w:tblCellMar>
     </w:tblPr>
   </w:style>
-  <w:style w:type="numbering" w:default="1" w:styleId="NoList">
+  <w:style w:type="numbering" w:default="1" w:styleId="a2">
     <w:name w:val="No List"/>
     <w:uiPriority w:val="99"/>
     <w:semiHidden/>
     <w:unhideWhenUsed/>
   </w:style>
-  <w:style w:type="character" w:customStyle="1" w:styleId="Heading2Char">
-    <w:name w:val="Heading 2 Char"/>
-    <w:basedOn w:val="DefaultParagraphFont"/>
-    <w:link w:val="Heading2"/>
+  <w:style w:type="character" w:customStyle="1" w:styleId="20">
+    <w:name w:val="Заголовок 2 Знак"/>
+    <w:basedOn w:val="a0"/>
+    <w:link w:val="2"/>
     <w:uiPriority w:val="9"/>
     <w:rsid w:val="004F2668"/>
     <w:rPr>
@@ -2482,9 +2274,9 @@
       <w:lang w:eastAsia="uk-UA"/>
     </w:rPr>
   </w:style>
-  <w:style w:type="character" w:styleId="Strong">
+  <w:style w:type="character" w:styleId="a3">
     <w:name w:val="Strong"/>
-    <w:basedOn w:val="DefaultParagraphFont"/>
+    <w:basedOn w:val="a0"/>
     <w:uiPriority w:val="22"/>
     <w:qFormat/>
     <w:rsid w:val="004F2668"/>
@@ -2495,7 +2287,7 @@
   </w:style>
   <w:style w:type="character" w:customStyle="1" w:styleId="apple-converted-space">
     <w:name w:val="apple-converted-space"/>
-    <w:basedOn w:val="DefaultParagraphFont"/>
+    <w:basedOn w:val="a0"/>
     <w:rsid w:val="00A271A8"/>
   </w:style>
   <w:style w:type="paragraph" w:customStyle="1" w:styleId="Default">
@@ -2514,10 +2306,10 @@
       <w:szCs w:val="24"/>
     </w:rPr>
   </w:style>
-  <w:style w:type="paragraph" w:styleId="BalloonText">
+  <w:style w:type="paragraph" w:styleId="a4">
     <w:name w:val="Balloon Text"/>
-    <w:basedOn w:val="Normal"/>
-    <w:link w:val="BalloonTextChar"/>
+    <w:basedOn w:val="a"/>
+    <w:link w:val="a5"/>
     <w:uiPriority w:val="99"/>
     <w:semiHidden/>
     <w:unhideWhenUsed/>
@@ -2531,10 +2323,10 @@
       <w:szCs w:val="16"/>
     </w:rPr>
   </w:style>
-  <w:style w:type="character" w:customStyle="1" w:styleId="BalloonTextChar">
-    <w:name w:val="Balloon Text Char"/>
-    <w:basedOn w:val="DefaultParagraphFont"/>
-    <w:link w:val="BalloonText"/>
+  <w:style w:type="character" w:customStyle="1" w:styleId="a5">
+    <w:name w:val="Текст выноски Знак"/>
+    <w:basedOn w:val="a0"/>
+    <w:link w:val="a4"/>
     <w:uiPriority w:val="99"/>
     <w:semiHidden/>
     <w:rsid w:val="00A271A8"/>
@@ -2544,9 +2336,9 @@
       <w:szCs w:val="16"/>
     </w:rPr>
   </w:style>
-  <w:style w:type="paragraph" w:styleId="ListParagraph">
+  <w:style w:type="paragraph" w:styleId="a6">
     <w:name w:val="List Paragraph"/>
-    <w:basedOn w:val="Normal"/>
+    <w:basedOn w:val="a"/>
     <w:uiPriority w:val="34"/>
     <w:qFormat/>
     <w:rsid w:val="009A758D"/>
@@ -2561,9 +2353,343 @@
       <w:sz w:val="22"/>
     </w:rPr>
   </w:style>
-  <w:style w:type="paragraph" w:styleId="NormalWeb">
+  <w:style w:type="paragraph" w:styleId="a7">
     <w:name w:val="Normal (Web)"/>
-    <w:basedOn w:val="Normal"/>
+    <w:basedOn w:val="a"/>
+    <w:uiPriority w:val="99"/>
+    <w:unhideWhenUsed/>
+    <w:rsid w:val="009A758D"/>
+    <w:pPr>
+      <w:spacing w:before="100" w:beforeAutospacing="1" w:after="100" w:afterAutospacing="1"/>
+      <w:ind w:firstLine="0"/>
+      <w:jc w:val="left"/>
+    </w:pPr>
+    <w:rPr>
+      <w:rFonts w:eastAsia="Times New Roman" w:cs="Times New Roman"/>
+      <w:sz w:val="24"/>
+      <w:szCs w:val="24"/>
+      <w:lang w:eastAsia="uk-UA"/>
+    </w:rPr>
+  </w:style>
+</w:styles>
+</file>
+
+<file path=word/stylesWithEffects.xml><?xml version="1.0" encoding="utf-8"?>
+<w:styles xmlns:wpc="http://schemas.microsoft.com/office/word/2010/wordprocessingCanvas" xmlns:mc="http://schemas.openxmlformats.org/markup-compatibility/2006" xmlns:o="urn:schemas-microsoft-com:office:office" xmlns:r="http://schemas.openxmlformats.org/officeDocument/2006/relationships" xmlns:m="http://schemas.openxmlformats.org/officeDocument/2006/math" xmlns:v="urn:schemas-microsoft-com:vml" xmlns:wp14="http://schemas.microsoft.com/office/word/2010/wordprocessingDrawing" xmlns:wp="http://schemas.openxmlformats.org/drawingml/2006/wordprocessingDrawing" xmlns:w10="urn:schemas-microsoft-com:office:word" xmlns:w="http://schemas.openxmlformats.org/wordprocessingml/2006/main" xmlns:w14="http://schemas.microsoft.com/office/word/2010/wordml" xmlns:wpg="http://schemas.microsoft.com/office/word/2010/wordprocessingGroup" xmlns:wpi="http://schemas.microsoft.com/office/word/2010/wordprocessingInk" xmlns:wne="http://schemas.microsoft.com/office/word/2006/wordml" xmlns:wps="http://schemas.microsoft.com/office/word/2010/wordprocessingShape" mc:Ignorable="w14 wp14">
+  <w:docDefaults>
+    <w:rPrDefault>
+      <w:rPr>
+        <w:rFonts w:asciiTheme="minorHAnsi" w:eastAsiaTheme="minorHAnsi" w:hAnsiTheme="minorHAnsi" w:cstheme="minorBidi"/>
+        <w:sz w:val="22"/>
+        <w:szCs w:val="22"/>
+        <w:lang w:val="uk-UA" w:eastAsia="en-US" w:bidi="ar-SA"/>
+      </w:rPr>
+    </w:rPrDefault>
+    <w:pPrDefault>
+      <w:pPr>
+        <w:spacing w:after="200" w:line="276" w:lineRule="auto"/>
+      </w:pPr>
+    </w:pPrDefault>
+  </w:docDefaults>
+  <w:latentStyles w:defLockedState="0" w:defUIPriority="99" w:defSemiHidden="1" w:defUnhideWhenUsed="1" w:defQFormat="0" w:count="267">
+    <w:lsdException w:name="Normal" w:semiHidden="0" w:uiPriority="0" w:unhideWhenUsed="0" w:qFormat="1"/>
+    <w:lsdException w:name="heading 1" w:semiHidden="0" w:uiPriority="9" w:unhideWhenUsed="0" w:qFormat="1"/>
+    <w:lsdException w:name="heading 2" w:uiPriority="9" w:qFormat="1"/>
+    <w:lsdException w:name="heading 3" w:uiPriority="9" w:qFormat="1"/>
+    <w:lsdException w:name="heading 4" w:uiPriority="9" w:qFormat="1"/>
+    <w:lsdException w:name="heading 5" w:uiPriority="9" w:qFormat="1"/>
+    <w:lsdException w:name="heading 6" w:uiPriority="9" w:qFormat="1"/>
+    <w:lsdException w:name="heading 7" w:uiPriority="9" w:qFormat="1"/>
+    <w:lsdException w:name="heading 8" w:uiPriority="9" w:qFormat="1"/>
+    <w:lsdException w:name="heading 9" w:uiPriority="9" w:qFormat="1"/>
+    <w:lsdException w:name="toc 1" w:uiPriority="39"/>
+    <w:lsdException w:name="toc 2" w:uiPriority="39"/>
+    <w:lsdException w:name="toc 3" w:uiPriority="39"/>
+    <w:lsdException w:name="toc 4" w:uiPriority="39"/>
+    <w:lsdException w:name="toc 5" w:uiPriority="39"/>
+    <w:lsdException w:name="toc 6" w:uiPriority="39"/>
+    <w:lsdException w:name="toc 7" w:uiPriority="39"/>
+    <w:lsdException w:name="toc 8" w:uiPriority="39"/>
+    <w:lsdException w:name="toc 9" w:uiPriority="39"/>
+    <w:lsdException w:name="caption" w:uiPriority="35" w:qFormat="1"/>
+    <w:lsdException w:name="Title" w:semiHidden="0" w:uiPriority="10" w:unhideWhenUsed="0" w:qFormat="1"/>
+    <w:lsdException w:name="Default Paragraph Font" w:uiPriority="1"/>
+    <w:lsdException w:name="Subtitle" w:semiHidden="0" w:uiPriority="11" w:unhideWhenUsed="0" w:qFormat="1"/>
+    <w:lsdException w:name="Strong" w:semiHidden="0" w:uiPriority="22" w:unhideWhenUsed="0" w:qFormat="1"/>
+    <w:lsdException w:name="Emphasis" w:semiHidden="0" w:uiPriority="20" w:unhideWhenUsed="0" w:qFormat="1"/>
+    <w:lsdException w:name="Table Grid" w:semiHidden="0" w:uiPriority="59" w:unhideWhenUsed="0"/>
+    <w:lsdException w:name="Placeholder Text" w:unhideWhenUsed="0"/>
+    <w:lsdException w:name="No Spacing" w:semiHidden="0" w:uiPriority="1" w:unhideWhenUsed="0" w:qFormat="1"/>
+    <w:lsdException w:name="Light Shading" w:semiHidden="0" w:uiPriority="60" w:unhideWhenUsed="0"/>
+    <w:lsdException w:name="Light List" w:semiHidden="0" w:uiPriority="61" w:unhideWhenUsed="0"/>
+    <w:lsdException w:name="Light Grid" w:semiHidden="0" w:uiPriority="62" w:unhideWhenUsed="0"/>
+    <w:lsdException w:name="Medium Shading 1" w:semiHidden="0" w:uiPriority="63" w:unhideWhenUsed="0"/>
+    <w:lsdException w:name="Medium Shading 2" w:semiHidden="0" w:uiPriority="64" w:unhideWhenUsed="0"/>
+    <w:lsdException w:name="Medium List 1" w:semiHidden="0" w:uiPriority="65" w:unhideWhenUsed="0"/>
+    <w:lsdException w:name="Medium List 2" w:semiHidden="0" w:uiPriority="66" w:unhideWhenUsed="0"/>
+    <w:lsdException w:name="Medium Grid 1" w:semiHidden="0" w:uiPriority="67" w:unhideWhenUsed="0"/>
+    <w:lsdException w:name="Medium Grid 2" w:semiHidden="0" w:uiPriority="68" w:unhideWhenUsed="0"/>
+    <w:lsdException w:name="Medium Grid 3" w:semiHidden="0" w:uiPriority="69" w:unhideWhenUsed="0"/>
+    <w:lsdException w:name="Dark List" w:semiHidden="0" w:uiPriority="70" w:unhideWhenUsed="0"/>
+    <w:lsdException w:name="Colorful Shading" w:semiHidden="0" w:uiPriority="71" w:unhideWhenUsed="0"/>
+    <w:lsdException w:name="Colorful List" w:semiHidden="0" w:uiPriority="72" w:unhideWhenUsed="0"/>
+    <w:lsdException w:name="Colorful Grid" w:semiHidden="0" w:uiPriority="73" w:unhideWhenUsed="0"/>
+    <w:lsdException w:name="Light Shading Accent 1" w:semiHidden="0" w:uiPriority="60" w:unhideWhenUsed="0"/>
+    <w:lsdException w:name="Light List Accent 1" w:semiHidden="0" w:uiPriority="61" w:unhideWhenUsed="0"/>
+    <w:lsdException w:name="Light Grid Accent 1" w:semiHidden="0" w:uiPriority="62" w:unhideWhenUsed="0"/>
+    <w:lsdException w:name="Medium Shading 1 Accent 1" w:semiHidden="0" w:uiPriority="63" w:unhideWhenUsed="0"/>
+    <w:lsdException w:name="Medium Shading 2 Accent 1" w:semiHidden="0" w:uiPriority="64" w:unhideWhenUsed="0"/>
+    <w:lsdException w:name="Medium List 1 Accent 1" w:semiHidden="0" w:uiPriority="65" w:unhideWhenUsed="0"/>
+    <w:lsdException w:name="Revision" w:unhideWhenUsed="0"/>
+    <w:lsdException w:name="List Paragraph" w:semiHidden="0" w:uiPriority="34" w:unhideWhenUsed="0" w:qFormat="1"/>
+    <w:lsdException w:name="Quote" w:semiHidden="0" w:uiPriority="29" w:unhideWhenUsed="0" w:qFormat="1"/>
+    <w:lsdException w:name="Intense Quote" w:semiHidden="0" w:uiPriority="30" w:unhideWhenUsed="0" w:qFormat="1"/>
+    <w:lsdException w:name="Medium List 2 Accent 1" w:semiHidden="0" w:uiPriority="66" w:unhideWhenUsed="0"/>
+    <w:lsdException w:name="Medium Grid 1 Accent 1" w:semiHidden="0" w:uiPriority="67" w:unhideWhenUsed="0"/>
+    <w:lsdException w:name="Medium Grid 2 Accent 1" w:semiHidden="0" w:uiPriority="68" w:unhideWhenUsed="0"/>
+    <w:lsdException w:name="Medium Grid 3 Accent 1" w:semiHidden="0" w:uiPriority="69" w:unhideWhenUsed="0"/>
+    <w:lsdException w:name="Dark List Accent 1" w:semiHidden="0" w:uiPriority="70" w:unhideWhenUsed="0"/>
+    <w:lsdException w:name="Colorful Shading Accent 1" w:semiHidden="0" w:uiPriority="71" w:unhideWhenUsed="0"/>
+    <w:lsdException w:name="Colorful List Accent 1" w:semiHidden="0" w:uiPriority="72" w:unhideWhenUsed="0"/>
+    <w:lsdException w:name="Colorful Grid Accent 1" w:semiHidden="0" w:uiPriority="73" w:unhideWhenUsed="0"/>
+    <w:lsdException w:name="Light Shading Accent 2" w:semiHidden="0" w:uiPriority="60" w:unhideWhenUsed="0"/>
+    <w:lsdException w:name="Light List Accent 2" w:semiHidden="0" w:uiPriority="61" w:unhideWhenUsed="0"/>
+    <w:lsdException w:name="Light Grid Accent 2" w:semiHidden="0" w:uiPriority="62" w:unhideWhenUsed="0"/>
+    <w:lsdException w:name="Medium Shading 1 Accent 2" w:semiHidden="0" w:uiPriority="63" w:unhideWhenUsed="0"/>
+    <w:lsdException w:name="Medium Shading 2 Accent 2" w:semiHidden="0" w:uiPriority="64" w:unhideWhenUsed="0"/>
+    <w:lsdException w:name="Medium List 1 Accent 2" w:semiHidden="0" w:uiPriority="65" w:unhideWhenUsed="0"/>
+    <w:lsdException w:name="Medium List 2 Accent 2" w:semiHidden="0" w:uiPriority="66" w:unhideWhenUsed="0"/>
+    <w:lsdException w:name="Medium Grid 1 Accent 2" w:semiHidden="0" w:uiPriority="67" w:unhideWhenUsed="0"/>
+    <w:lsdException w:name="Medium Grid 2 Accent 2" w:semiHidden="0" w:uiPriority="68" w:unhideWhenUsed="0"/>
+    <w:lsdException w:name="Medium Grid 3 Accent 2" w:semiHidden="0" w:uiPriority="69" w:unhideWhenUsed="0"/>
+    <w:lsdException w:name="Dark List Accent 2" w:semiHidden="0" w:uiPriority="70" w:unhideWhenUsed="0"/>
+    <w:lsdException w:name="Colorful Shading Accent 2" w:semiHidden="0" w:uiPriority="71" w:unhideWhenUsed="0"/>
+    <w:lsdException w:name="Colorful List Accent 2" w:semiHidden="0" w:uiPriority="72" w:unhideWhenUsed="0"/>
+    <w:lsdException w:name="Colorful Grid Accent 2" w:semiHidden="0" w:uiPriority="73" w:unhideWhenUsed="0"/>
+    <w:lsdException w:name="Light Shading Accent 3" w:semiHidden="0" w:uiPriority="60" w:unhideWhenUsed="0"/>
+    <w:lsdException w:name="Light List Accent 3" w:semiHidden="0" w:uiPriority="61" w:unhideWhenUsed="0"/>
+    <w:lsdException w:name="Light Grid Accent 3" w:semiHidden="0" w:uiPriority="62" w:unhideWhenUsed="0"/>
+    <w:lsdException w:name="Medium Shading 1 Accent 3" w:semiHidden="0" w:uiPriority="63" w:unhideWhenUsed="0"/>
+    <w:lsdException w:name="Medium Shading 2 Accent 3" w:semiHidden="0" w:uiPriority="64" w:unhideWhenUsed="0"/>
+    <w:lsdException w:name="Medium List 1 Accent 3" w:semiHidden="0" w:uiPriority="65" w:unhideWhenUsed="0"/>
+    <w:lsdException w:name="Medium List 2 Accent 3" w:semiHidden="0" w:uiPriority="66" w:unhideWhenUsed="0"/>
+    <w:lsdException w:name="Medium Grid 1 Accent 3" w:semiHidden="0" w:uiPriority="67" w:unhideWhenUsed="0"/>
+    <w:lsdException w:name="Medium Grid 2 Accent 3" w:semiHidden="0" w:uiPriority="68" w:unhideWhenUsed="0"/>
+    <w:lsdException w:name="Medium Grid 3 Accent 3" w:semiHidden="0" w:uiPriority="69" w:unhideWhenUsed="0"/>
+    <w:lsdException w:name="Dark List Accent 3" w:semiHidden="0" w:uiPriority="70" w:unhideWhenUsed="0"/>
+    <w:lsdException w:name="Colorful Shading Accent 3" w:semiHidden="0" w:uiPriority="71" w:unhideWhenUsed="0"/>
+    <w:lsdException w:name="Colorful List Accent 3" w:semiHidden="0" w:uiPriority="72" w:unhideWhenUsed="0"/>
+    <w:lsdException w:name="Colorful Grid Accent 3" w:semiHidden="0" w:uiPriority="73" w:unhideWhenUsed="0"/>
+    <w:lsdException w:name="Light Shading Accent 4" w:semiHidden="0" w:uiPriority="60" w:unhideWhenUsed="0"/>
+    <w:lsdException w:name="Light List Accent 4" w:semiHidden="0" w:uiPriority="61" w:unhideWhenUsed="0"/>
+    <w:lsdException w:name="Light Grid Accent 4" w:semiHidden="0" w:uiPriority="62" w:unhideWhenUsed="0"/>
+    <w:lsdException w:name="Medium Shading 1 Accent 4" w:semiHidden="0" w:uiPriority="63" w:unhideWhenUsed="0"/>
+    <w:lsdException w:name="Medium Shading 2 Accent 4" w:semiHidden="0" w:uiPriority="64" w:unhideWhenUsed="0"/>
+    <w:lsdException w:name="Medium List 1 Accent 4" w:semiHidden="0" w:uiPriority="65" w:unhideWhenUsed="0"/>
+    <w:lsdException w:name="Medium List 2 Accent 4" w:semiHidden="0" w:uiPriority="66" w:unhideWhenUsed="0"/>
+    <w:lsdException w:name="Medium Grid 1 Accent 4" w:semiHidden="0" w:uiPriority="67" w:unhideWhenUsed="0"/>
+    <w:lsdException w:name="Medium Grid 2 Accent 4" w:semiHidden="0" w:uiPriority="68" w:unhideWhenUsed="0"/>
+    <w:lsdException w:name="Medium Grid 3 Accent 4" w:semiHidden="0" w:uiPriority="69" w:unhideWhenUsed="0"/>
+    <w:lsdException w:name="Dark List Accent 4" w:semiHidden="0" w:uiPriority="70" w:unhideWhenUsed="0"/>
+    <w:lsdException w:name="Colorful Shading Accent 4" w:semiHidden="0" w:uiPriority="71" w:unhideWhenUsed="0"/>
+    <w:lsdException w:name="Colorful List Accent 4" w:semiHidden="0" w:uiPriority="72" w:unhideWhenUsed="0"/>
+    <w:lsdException w:name="Colorful Grid Accent 4" w:semiHidden="0" w:uiPriority="73" w:unhideWhenUsed="0"/>
+    <w:lsdException w:name="Light Shading Accent 5" w:semiHidden="0" w:uiPriority="60" w:unhideWhenUsed="0"/>
+    <w:lsdException w:name="Light List Accent 5" w:semiHidden="0" w:uiPriority="61" w:unhideWhenUsed="0"/>
+    <w:lsdException w:name="Light Grid Accent 5" w:semiHidden="0" w:uiPriority="62" w:unhideWhenUsed="0"/>
+    <w:lsdException w:name="Medium Shading 1 Accent 5" w:semiHidden="0" w:uiPriority="63" w:unhideWhenUsed="0"/>
+    <w:lsdException w:name="Medium Shading 2 Accent 5" w:semiHidden="0" w:uiPriority="64" w:unhideWhenUsed="0"/>
+    <w:lsdException w:name="Medium List 1 Accent 5" w:semiHidden="0" w:uiPriority="65" w:unhideWhenUsed="0"/>
+    <w:lsdException w:name="Medium List 2 Accent 5" w:semiHidden="0" w:uiPriority="66" w:unhideWhenUsed="0"/>
+    <w:lsdException w:name="Medium Grid 1 Accent 5" w:semiHidden="0" w:uiPriority="67" w:unhideWhenUsed="0"/>
+    <w:lsdException w:name="Medium Grid 2 Accent 5" w:semiHidden="0" w:uiPriority="68" w:unhideWhenUsed="0"/>
+    <w:lsdException w:name="Medium Grid 3 Accent 5" w:semiHidden="0" w:uiPriority="69" w:unhideWhenUsed="0"/>
+    <w:lsdException w:name="Dark List Accent 5" w:semiHidden="0" w:uiPriority="70" w:unhideWhenUsed="0"/>
+    <w:lsdException w:name="Colorful Shading Accent 5" w:semiHidden="0" w:uiPriority="71" w:unhideWhenUsed="0"/>
+    <w:lsdException w:name="Colorful List Accent 5" w:semiHidden="0" w:uiPriority="72" w:unhideWhenUsed="0"/>
+    <w:lsdException w:name="Colorful Grid Accent 5" w:semiHidden="0" w:uiPriority="73" w:unhideWhenUsed="0"/>
+    <w:lsdException w:name="Light Shading Accent 6" w:semiHidden="0" w:uiPriority="60" w:unhideWhenUsed="0"/>
+    <w:lsdException w:name="Light List Accent 6" w:semiHidden="0" w:uiPriority="61" w:unhideWhenUsed="0"/>
+    <w:lsdException w:name="Light Grid Accent 6" w:semiHidden="0" w:uiPriority="62" w:unhideWhenUsed="0"/>
+    <w:lsdException w:name="Medium Shading 1 Accent 6" w:semiHidden="0" w:uiPriority="63" w:unhideWhenUsed="0"/>
+    <w:lsdException w:name="Medium Shading 2 Accent 6" w:semiHidden="0" w:uiPriority="64" w:unhideWhenUsed="0"/>
+    <w:lsdException w:name="Medium List 1 Accent 6" w:semiHidden="0" w:uiPriority="65" w:unhideWhenUsed="0"/>
+    <w:lsdException w:name="Medium List 2 Accent 6" w:semiHidden="0" w:uiPriority="66" w:unhideWhenUsed="0"/>
+    <w:lsdException w:name="Medium Grid 1 Accent 6" w:semiHidden="0" w:uiPriority="67" w:unhideWhenUsed="0"/>
+    <w:lsdException w:name="Medium Grid 2 Accent 6" w:semiHidden="0" w:uiPriority="68" w:unhideWhenUsed="0"/>
+    <w:lsdException w:name="Medium Grid 3 Accent 6" w:semiHidden="0" w:uiPriority="69" w:unhideWhenUsed="0"/>
+    <w:lsdException w:name="Dark List Accent 6" w:semiHidden="0" w:uiPriority="70" w:unhideWhenUsed="0"/>
+    <w:lsdException w:name="Colorful Shading Accent 6" w:semiHidden="0" w:uiPriority="71" w:unhideWhenUsed="0"/>
+    <w:lsdException w:name="Colorful List Accent 6" w:semiHidden="0" w:uiPriority="72" w:unhideWhenUsed="0"/>
+    <w:lsdException w:name="Colorful Grid Accent 6" w:semiHidden="0" w:uiPriority="73" w:unhideWhenUsed="0"/>
+    <w:lsdException w:name="Subtle Emphasis" w:semiHidden="0" w:uiPriority="19" w:unhideWhenUsed="0" w:qFormat="1"/>
+    <w:lsdException w:name="Intense Emphasis" w:semiHidden="0" w:uiPriority="21" w:unhideWhenUsed="0" w:qFormat="1"/>
+    <w:lsdException w:name="Subtle Reference" w:semiHidden="0" w:uiPriority="31" w:unhideWhenUsed="0" w:qFormat="1"/>
+    <w:lsdException w:name="Intense Reference" w:semiHidden="0" w:uiPriority="32" w:unhideWhenUsed="0" w:qFormat="1"/>
+    <w:lsdException w:name="Book Title" w:semiHidden="0" w:uiPriority="33" w:unhideWhenUsed="0" w:qFormat="1"/>
+    <w:lsdException w:name="Bibliography" w:uiPriority="37"/>
+    <w:lsdException w:name="TOC Heading" w:uiPriority="39" w:qFormat="1"/>
+  </w:latentStyles>
+  <w:style w:type="paragraph" w:default="1" w:styleId="a">
+    <w:name w:val="Normal"/>
+    <w:qFormat/>
+    <w:rsid w:val="00A271A8"/>
+    <w:pPr>
+      <w:spacing w:before="75" w:after="225" w:line="240" w:lineRule="auto"/>
+      <w:ind w:firstLine="709"/>
+      <w:jc w:val="both"/>
+    </w:pPr>
+    <w:rPr>
+      <w:rFonts w:ascii="Times New Roman" w:hAnsi="Times New Roman"/>
+      <w:sz w:val="28"/>
+    </w:rPr>
+  </w:style>
+  <w:style w:type="paragraph" w:styleId="2">
+    <w:name w:val="heading 2"/>
+    <w:basedOn w:val="a"/>
+    <w:link w:val="20"/>
+    <w:uiPriority w:val="9"/>
+    <w:qFormat/>
+    <w:rsid w:val="004F2668"/>
+    <w:pPr>
+      <w:spacing w:before="100" w:beforeAutospacing="1" w:after="100" w:afterAutospacing="1"/>
+      <w:ind w:firstLine="0"/>
+      <w:jc w:val="left"/>
+      <w:outlineLvl w:val="1"/>
+    </w:pPr>
+    <w:rPr>
+      <w:rFonts w:eastAsia="Times New Roman" w:cs="Times New Roman"/>
+      <w:b/>
+      <w:bCs/>
+      <w:sz w:val="36"/>
+      <w:szCs w:val="36"/>
+      <w:lang w:eastAsia="uk-UA"/>
+    </w:rPr>
+  </w:style>
+  <w:style w:type="character" w:default="1" w:styleId="a0">
+    <w:name w:val="Default Paragraph Font"/>
+    <w:uiPriority w:val="1"/>
+    <w:semiHidden/>
+    <w:unhideWhenUsed/>
+  </w:style>
+  <w:style w:type="table" w:default="1" w:styleId="a1">
+    <w:name w:val="Normal Table"/>
+    <w:uiPriority w:val="99"/>
+    <w:semiHidden/>
+    <w:unhideWhenUsed/>
+    <w:tblPr>
+      <w:tblInd w:w="0" w:type="dxa"/>
+      <w:tblCellMar>
+        <w:top w:w="0" w:type="dxa"/>
+        <w:left w:w="108" w:type="dxa"/>
+        <w:bottom w:w="0" w:type="dxa"/>
+        <w:right w:w="108" w:type="dxa"/>
+      </w:tblCellMar>
+    </w:tblPr>
+  </w:style>
+  <w:style w:type="numbering" w:default="1" w:styleId="a2">
+    <w:name w:val="No List"/>
+    <w:uiPriority w:val="99"/>
+    <w:semiHidden/>
+    <w:unhideWhenUsed/>
+  </w:style>
+  <w:style w:type="character" w:customStyle="1" w:styleId="20">
+    <w:name w:val="Заголовок 2 Знак"/>
+    <w:basedOn w:val="a0"/>
+    <w:link w:val="2"/>
+    <w:uiPriority w:val="9"/>
+    <w:rsid w:val="004F2668"/>
+    <w:rPr>
+      <w:rFonts w:ascii="Times New Roman" w:eastAsia="Times New Roman" w:hAnsi="Times New Roman" w:cs="Times New Roman"/>
+      <w:b/>
+      <w:bCs/>
+      <w:sz w:val="36"/>
+      <w:szCs w:val="36"/>
+      <w:lang w:eastAsia="uk-UA"/>
+    </w:rPr>
+  </w:style>
+  <w:style w:type="character" w:styleId="a3">
+    <w:name w:val="Strong"/>
+    <w:basedOn w:val="a0"/>
+    <w:uiPriority w:val="22"/>
+    <w:qFormat/>
+    <w:rsid w:val="004F2668"/>
+    <w:rPr>
+      <w:b/>
+      <w:bCs/>
+    </w:rPr>
+  </w:style>
+  <w:style w:type="character" w:customStyle="1" w:styleId="apple-converted-space">
+    <w:name w:val="apple-converted-space"/>
+    <w:basedOn w:val="a0"/>
+    <w:rsid w:val="00A271A8"/>
+  </w:style>
+  <w:style w:type="paragraph" w:customStyle="1" w:styleId="Default">
+    <w:name w:val="Default"/>
+    <w:rsid w:val="00A271A8"/>
+    <w:pPr>
+      <w:autoSpaceDE w:val="0"/>
+      <w:autoSpaceDN w:val="0"/>
+      <w:adjustRightInd w:val="0"/>
+      <w:spacing w:after="0" w:line="240" w:lineRule="auto"/>
+    </w:pPr>
+    <w:rPr>
+      <w:rFonts w:ascii="Times New Roman" w:hAnsi="Times New Roman" w:cs="Times New Roman"/>
+      <w:color w:val="000000"/>
+      <w:sz w:val="24"/>
+      <w:szCs w:val="24"/>
+    </w:rPr>
+  </w:style>
+  <w:style w:type="paragraph" w:styleId="a4">
+    <w:name w:val="Balloon Text"/>
+    <w:basedOn w:val="a"/>
+    <w:link w:val="a5"/>
+    <w:uiPriority w:val="99"/>
+    <w:semiHidden/>
+    <w:unhideWhenUsed/>
+    <w:rsid w:val="00A271A8"/>
+    <w:pPr>
+      <w:spacing w:before="0" w:after="0"/>
+    </w:pPr>
+    <w:rPr>
+      <w:rFonts w:ascii="Tahoma" w:hAnsi="Tahoma" w:cs="Tahoma"/>
+      <w:sz w:val="16"/>
+      <w:szCs w:val="16"/>
+    </w:rPr>
+  </w:style>
+  <w:style w:type="character" w:customStyle="1" w:styleId="a5">
+    <w:name w:val="Текст выноски Знак"/>
+    <w:basedOn w:val="a0"/>
+    <w:link w:val="a4"/>
+    <w:uiPriority w:val="99"/>
+    <w:semiHidden/>
+    <w:rsid w:val="00A271A8"/>
+    <w:rPr>
+      <w:rFonts w:ascii="Tahoma" w:hAnsi="Tahoma" w:cs="Tahoma"/>
+      <w:sz w:val="16"/>
+      <w:szCs w:val="16"/>
+    </w:rPr>
+  </w:style>
+  <w:style w:type="paragraph" w:styleId="a6">
+    <w:name w:val="List Paragraph"/>
+    <w:basedOn w:val="a"/>
+    <w:uiPriority w:val="34"/>
+    <w:qFormat/>
+    <w:rsid w:val="009A758D"/>
+    <w:pPr>
+      <w:spacing w:before="0" w:after="160" w:line="259" w:lineRule="auto"/>
+      <w:ind w:left="720" w:firstLine="0"/>
+      <w:contextualSpacing/>
+      <w:jc w:val="left"/>
+    </w:pPr>
+    <w:rPr>
+      <w:rFonts w:asciiTheme="minorHAnsi" w:hAnsiTheme="minorHAnsi"/>
+      <w:sz w:val="22"/>
+    </w:rPr>
+  </w:style>
+  <w:style w:type="paragraph" w:styleId="a7">
+    <w:name w:val="Normal (Web)"/>
+    <w:basedOn w:val="a"/>
     <w:uiPriority w:val="99"/>
     <w:unhideWhenUsed/>
     <w:rsid w:val="009A758D"/>

</xml_diff>